<commit_message>
images Uploaded in the doc
</commit_message>
<xml_diff>
--- a/Docs/ISMAR 2013/Color Correction-v04 [jdhr].docx
+++ b/Docs/ISMAR 2013/Color Correction-v04 [jdhr].docx
@@ -441,7 +441,7 @@
             <v:stroke joinstyle="miter"/>
             <v:path gradientshapeok="t" o:connecttype="rect"/>
           </v:shapetype>
-          <v:shape id="_x0000_s1034" type="#_x0000_t202" style="position:absolute;left:0;text-align:left;margin-left:4658.45pt;margin-top:0;width:245.7pt;height:161.55pt;z-index:251666432;visibility:visible;mso-height-percent:200;mso-wrap-distance-left:9pt;mso-wrap-distance-top:0;mso-wrap-distance-right:9pt;mso-wrap-distance-bottom:0;mso-position-horizontal:right;mso-position-horizontal-relative:margin;mso-position-vertical:bottom;mso-position-vertical-relative:margin;mso-height-percent:200;mso-width-relative:margin;mso-height-relative:margin;v-text-anchor:top" o:gfxdata="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" stroked="f">
+          <v:shape id="_x0000_s1034" type="#_x0000_t202" style="position:absolute;left:0;text-align:left;margin-left:4852.95pt;margin-top:0;width:245.7pt;height:161.55pt;z-index:251666432;visibility:visible;mso-height-percent:200;mso-wrap-distance-left:9pt;mso-wrap-distance-top:0;mso-wrap-distance-right:9pt;mso-wrap-distance-bottom:0;mso-position-horizontal:right;mso-position-horizontal-relative:margin;mso-position-vertical:bottom;mso-position-vertical-relative:margin;mso-height-percent:200;mso-width-relative:margin;mso-height-relative:margin;v-text-anchor:top" o:gfxdata="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" stroked="f">
             <v:textbox style="mso-next-textbox:#_x0000_s1034;mso-fit-shape-to-text:t">
               <w:txbxContent>
                 <w:p>
@@ -1239,12 +1239,16 @@
           <w:noProof/>
         </w:rPr>
         <w:pict>
-          <v:shape id="_x0000_s1040" type="#_x0000_t202" style="position:absolute;left:0;text-align:left;margin-left:2556.45pt;margin-top:0;width:247.85pt;height:142.95pt;z-index:251672576;visibility:visible;mso-wrap-distance-left:9pt;mso-wrap-distance-top:0;mso-wrap-distance-right:9pt;mso-wrap-distance-bottom:0;mso-position-horizontal:right;mso-position-horizontal-relative:margin;mso-position-vertical:top;mso-position-vertical-relative:margin;mso-width-relative:margin;mso-height-relative:margin;v-text-anchor:top" o:gfxdata="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" stroked="f">
+          <v:shape id="_x0000_s1040" type="#_x0000_t202" style="position:absolute;left:0;text-align:left;margin-left:245.7pt;margin-top:-2.35pt;width:247.85pt;height:184.7pt;z-index:251672576;visibility:visible;mso-wrap-distance-left:9pt;mso-wrap-distance-top:0;mso-wrap-distance-right:9pt;mso-wrap-distance-bottom:0;mso-position-horizontal-relative:margin;mso-position-vertical-relative:margin;mso-width-relative:margin;mso-height-relative:margin;v-text-anchor:top" o:gfxdata="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" stroked="f">
             <v:textbox>
               <w:txbxContent>
                 <w:p>
                   <w:pPr>
                     <w:keepNext/>
+                    <w:rPr>
+                      <w:noProof/>
+                      <w:lang w:eastAsia="en-CA"/>
+                    </w:rPr>
                   </w:pPr>
                   <w:r>
                     <w:rPr>
@@ -1252,10 +1256,10 @@
                       <w:lang w:eastAsia="en-CA"/>
                     </w:rPr>
                     <w:drawing>
-                      <wp:inline distT="0" distB="0" distL="0" distR="0" wp14:anchorId="26540680" wp14:editId="008A10F4">
-                        <wp:extent cx="2975290" cy="1439184"/>
+                      <wp:inline distT="0" distB="0" distL="0" distR="0">
+                        <wp:extent cx="2964815" cy="1846580"/>
                         <wp:effectExtent l="0" t="0" r="0" b="0"/>
-                        <wp:docPr id="1" name="Picture 1"/>
+                        <wp:docPr id="13" name="Picture 13"/>
                         <wp:cNvGraphicFramePr>
                           <a:graphicFrameLocks xmlns:a="http://schemas.openxmlformats.org/drawingml/2006/main" noChangeAspect="1"/>
                         </wp:cNvGraphicFramePr>
@@ -1263,7 +1267,7 @@
                           <a:graphicData uri="http://schemas.openxmlformats.org/drawingml/2006/picture">
                             <pic:pic xmlns:pic="http://schemas.openxmlformats.org/drawingml/2006/picture">
                               <pic:nvPicPr>
-                                <pic:cNvPr id="0" name="ExamplesBlending.png"/>
+                                <pic:cNvPr id="0" name="Ismar Pic on various Bg.png"/>
                                 <pic:cNvPicPr/>
                               </pic:nvPicPr>
                               <pic:blipFill>
@@ -1281,7 +1285,7 @@
                               <pic:spPr>
                                 <a:xfrm>
                                   <a:off x="0" y="0"/>
-                                  <a:ext cx="2974285" cy="1438698"/>
+                                  <a:ext cx="2964815" cy="1846580"/>
                                 </a:xfrm>
                                 <a:prstGeom prst="rect">
                                   <a:avLst/>
@@ -1442,7 +1446,12 @@
         <w:pStyle w:val="Text"/>
       </w:pPr>
       <w:r>
-        <w:t xml:space="preserve">This paper contributes to the field of augmented reality in </w:t>
+        <w:t>This paper contributes to the field of augmented reality i</w:t>
+      </w:r>
+      <w:bookmarkStart w:id="3" w:name="_GoBack"/>
+      <w:bookmarkEnd w:id="3"/>
+      <w:r>
+        <w:t xml:space="preserve">n </w:t>
       </w:r>
       <w:r>
         <w:t xml:space="preserve">several </w:t>
@@ -2342,7 +2351,7 @@
           <w:noProof/>
         </w:rPr>
         <w:pict>
-          <v:shape id="_x0000_s1032" type="#_x0000_t202" style="position:absolute;left:0;text-align:left;margin-left:2816.95pt;margin-top:0;width:247.6pt;height:165.75pt;z-index:251664384;visibility:visible;mso-wrap-distance-left:9pt;mso-wrap-distance-top:0;mso-wrap-distance-right:9pt;mso-wrap-distance-bottom:0;mso-position-horizontal:right;mso-position-horizontal-relative:margin;mso-position-vertical:bottom;mso-position-vertical-relative:margin;mso-width-relative:margin;mso-height-relative:margin;v-text-anchor:top" o:gfxdata="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" stroked="f">
+          <v:shape id="_x0000_s1032" type="#_x0000_t202" style="position:absolute;left:0;text-align:left;margin-left:3013.35pt;margin-top:0;width:247.6pt;height:165.75pt;z-index:251664384;visibility:visible;mso-wrap-distance-left:9pt;mso-wrap-distance-top:0;mso-wrap-distance-right:9pt;mso-wrap-distance-bottom:0;mso-position-horizontal:right;mso-position-horizontal-relative:margin;mso-position-vertical:bottom;mso-position-vertical-relative:margin;mso-width-relative:margin;mso-height-relative:margin;v-text-anchor:top" o:gfxdata="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" stroked="f">
             <v:textbox style="mso-next-textbox:#_x0000_s1032">
               <w:txbxContent>
                 <w:p>
@@ -2406,7 +2415,7 @@
                     </w:numPr>
                     <w:jc w:val="left"/>
                   </w:pPr>
-                  <w:bookmarkStart w:id="3" w:name="_Ref354244786"/>
+                  <w:bookmarkStart w:id="4" w:name="_Ref354244786"/>
                   <w:proofErr w:type="gramStart"/>
                   <w:r>
                     <w:t xml:space="preserve">Figure </w:t>
@@ -2429,7 +2438,7 @@
                   <w:r>
                     <w:fldChar w:fldCharType="end"/>
                   </w:r>
-                  <w:bookmarkEnd w:id="3"/>
+                  <w:bookmarkEnd w:id="4"/>
                   <w:r>
                     <w:t>.</w:t>
                   </w:r>
@@ -2544,7 +2553,11 @@
         <w:t>e used the CIE 1976 Lab color space, a perceptually uniform color space, to calculate the perceptu</w:t>
       </w:r>
       <w:r>
-        <w:t xml:space="preserve">al difference between colors; e.g. the distance between a color and its shift when blended, or the distance between a blend </w:t>
+        <w:t xml:space="preserve">al </w:t>
+      </w:r>
+      <w:r>
+        <w:lastRenderedPageBreak/>
+        <w:t xml:space="preserve">difference between colors; e.g. the distance between a color and its shift when blended, or the distance between a blend </w:t>
       </w:r>
       <w:r>
         <w:t>prediction and</w:t>
@@ -2561,9 +2574,8 @@
         <w:rPr>
           <w:noProof/>
         </w:rPr>
-        <w:lastRenderedPageBreak/>
         <w:pict>
-          <v:shape id="_x0000_s1046" type="#_x0000_t202" style="position:absolute;left:0;text-align:left;margin-left:2254.4pt;margin-top:0;width:239.05pt;height:234pt;z-index:251678720;visibility:visible;mso-wrap-distance-left:9pt;mso-wrap-distance-top:0;mso-wrap-distance-right:9pt;mso-wrap-distance-bottom:0;mso-position-horizontal:right;mso-position-horizontal-relative:margin;mso-position-vertical:bottom;mso-position-vertical-relative:margin;mso-width-relative:margin;mso-height-relative:margin;v-text-anchor:top" o:gfxdata="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" stroked="f">
+          <v:shape id="_x0000_s1046" type="#_x0000_t202" style="position:absolute;left:0;text-align:left;margin-left:2442.25pt;margin-top:0;width:239.05pt;height:234pt;z-index:251678720;visibility:visible;mso-wrap-distance-left:9pt;mso-wrap-distance-top:0;mso-wrap-distance-right:9pt;mso-wrap-distance-bottom:0;mso-position-horizontal:right;mso-position-horizontal-relative:margin;mso-position-vertical:bottom;mso-position-vertical-relative:margin;mso-width-relative:margin;mso-height-relative:margin;v-text-anchor:top" o:gfxdata="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" stroked="f">
             <v:textbox style="mso-next-textbox:#_x0000_s1046">
               <w:txbxContent>
                 <w:p>
@@ -2628,7 +2640,7 @@
                     </w:numPr>
                     <w:jc w:val="left"/>
                   </w:pPr>
-                  <w:bookmarkStart w:id="4" w:name="_Ref354255494"/>
+                  <w:bookmarkStart w:id="5" w:name="_Ref354255494"/>
                   <w:proofErr w:type="gramStart"/>
                   <w:r>
                     <w:t xml:space="preserve">Figure </w:t>
@@ -2651,7 +2663,7 @@
                   <w:r>
                     <w:fldChar w:fldCharType="end"/>
                   </w:r>
-                  <w:bookmarkEnd w:id="4"/>
+                  <w:bookmarkEnd w:id="5"/>
                   <w:r>
                     <w:t>.</w:t>
                   </w:r>
@@ -3256,7 +3268,11 @@
       </w:r>
       <w:proofErr w:type="spellEnd"/>
       <w:r>
-        <w:t xml:space="preserve"> et al. extended the radiometric model to include ambient light </w:t>
+        <w:t xml:space="preserve"> et al. extended the </w:t>
+      </w:r>
+      <w:r>
+        <w:lastRenderedPageBreak/>
+        <w:t xml:space="preserve">radiometric model to include ambient light </w:t>
       </w:r>
       <w:r>
         <w:fldChar w:fldCharType="begin"/>
@@ -3278,178 +3294,175 @@
         <w:fldChar w:fldCharType="end"/>
       </w:r>
       <w:r>
-        <w:t xml:space="preserve">. While these works deals primarily in device dependent RGB space, higher correction accuracy is achieved by working on the device independent CIE XYZ color space </w:t>
-      </w:r>
+        <w:t xml:space="preserve">. While these works deals primarily in device dependent RGB space, higher correction accuracy is achieved by working on the device independent CIE XYZ color space [Ashdown, </w:t>
+      </w:r>
+      <w:proofErr w:type="spellStart"/>
+      <w:r>
+        <w:t>Menk</w:t>
+      </w:r>
+      <w:proofErr w:type="spellEnd"/>
+      <w:r>
+        <w:t xml:space="preserve">]. </w:t>
+      </w:r>
+      <w:proofErr w:type="spellStart"/>
+      <w:r>
+        <w:t>Weiland</w:t>
+      </w:r>
+      <w:proofErr w:type="spellEnd"/>
+      <w:r>
+        <w:t xml:space="preserve"> et al. studied colorimetric compensation in see-through displays, and proposed a subtraction compensation model which is based on both color differences and the human eyes adaptive range. This model limits the amount of correction introduced by the compensation algorithm, as a way to guaranty that digital content is shown even when light backgrounds. Their results shows good compensation results although the approach is limited to rather static digital content and background settings. </w:t>
+      </w:r>
+    </w:p>
+    <w:p>
+      <w:pPr>
+        <w:pStyle w:val="Text"/>
+      </w:pPr>
+      <w:r>
+        <w:t>In this paper we continue this line of work with see-through displays but aim</w:t>
+      </w:r>
+      <w:r>
+        <w:t xml:space="preserve"> </w:t>
+      </w:r>
+      <w:r>
+        <w:t>at situations where the background is not static and illumination conditions continuously change. Our work uses background subtraction with special considerations for the actual nature of foreground and background colors. We proposed the binned-profile model, an approach which uses a measured display profile for foreground colors, and considers background colors as seen through the display. Further we perform our calculations using the device independent CIE XYZ and CIE LAB color spaces. Finally, we extend our study to both projector-based and transparent OLED displays.</w:t>
+      </w:r>
+    </w:p>
+    <w:p>
+      <w:pPr>
+        <w:pStyle w:val="Heading1"/>
+      </w:pPr>
+      <w:r>
+        <w:t>Experimental Test-B</w:t>
+      </w:r>
+      <w:r>
+        <w:t>ed</w:t>
+      </w:r>
+    </w:p>
+    <w:p>
+      <w:pPr>
+        <w:pStyle w:val="Text"/>
+        <w:ind w:firstLine="0"/>
+      </w:pPr>
+      <w:r>
+        <w:t>We designed and built an experimental test-bed to generate background colors at different lighting conditions, show colors on multiple see-through displays, and measure the resulting color</w:t>
+      </w:r>
+      <w:r>
+        <w:t xml:space="preserve"> </w:t>
+      </w:r>
+      <w:r>
+        <w:t>blending (</w:t>
+      </w:r>
+      <w:r>
+        <w:fldChar w:fldCharType="begin"/>
+      </w:r>
+      <w:r>
+        <w:instrText xml:space="preserve"> REF _Ref354255494 \h </w:instrText>
+      </w:r>
+      <w:r>
+        <w:fldChar w:fldCharType="separate"/>
+      </w:r>
+      <w:r>
+        <w:t xml:space="preserve">Figure </w:t>
+      </w:r>
+      <w:r>
+        <w:rPr>
+          <w:noProof/>
+        </w:rPr>
+        <w:t>4</w:t>
+      </w:r>
+      <w:r>
+        <w:fldChar w:fldCharType="end"/>
+      </w:r>
+      <w:r>
+        <w:t xml:space="preserve">). </w:t>
+      </w:r>
+    </w:p>
+    <w:p>
+      <w:pPr>
+        <w:pStyle w:val="Text"/>
+      </w:pPr>
+      <w:r>
+        <w:t xml:space="preserve">To generate different backgrounds we chose an </w:t>
+      </w:r>
+      <w:r>
+        <w:rPr>
+          <w:highlight w:val="yellow"/>
+        </w:rPr>
+        <w:t>XXXX</w:t>
+      </w:r>
+      <w:r>
+        <w:t xml:space="preserve"> LCD display calibrated at the standard white point of D65, a white that accurately reproduces the color spectrum as it exists outdoors. This approach to generating the background color is restricted by the color gamut of the LCD. O</w:t>
+      </w:r>
+      <w:r>
+        <w:t xml:space="preserve">ur test-bed </w:t>
+      </w:r>
+      <w:r>
+        <w:t xml:space="preserve">design takes distance </w:t>
+      </w:r>
+      <w:r>
+        <w:t xml:space="preserve">from previous </w:t>
+      </w:r>
+      <w:r>
+        <w:t xml:space="preserve">systems </w:t>
+      </w:r>
+      <w:r>
+        <w:fldChar w:fldCharType="begin"/>
+      </w:r>
+      <w:r>
+        <w:instrText xml:space="preserve"> REF _Ref354163299 \r \h </w:instrText>
+      </w:r>
+      <w:r>
+        <w:fldChar w:fldCharType="separate"/>
+      </w:r>
+      <w:r>
+        <w:t>[8]</w:t>
+      </w:r>
+      <w:r>
+        <w:fldChar w:fldCharType="end"/>
+      </w:r>
+      <w:r>
+        <w:t xml:space="preserve"> which prioritize the capacity to obtain background colors as seem in everyday outdoor settings; our design prioritizes the capacity to automatically produce a wide variety of colors. For our experiments we used background colors from the Macbeth color chart, as they </w:t>
+      </w:r>
+      <w:r>
+        <w:t xml:space="preserve">mimic those colors of everyday natural objects like skin color, foliage and flowers. </w:t>
+      </w:r>
+      <w:r>
+        <w:fldChar w:fldCharType="begin"/>
+      </w:r>
+      <w:r>
+        <w:instrText xml:space="preserve"> REF _Ref354256425 \h </w:instrText>
+      </w:r>
+      <w:r>
+        <w:fldChar w:fldCharType="separate"/>
+      </w:r>
+      <w:r>
+        <w:t xml:space="preserve">Figure </w:t>
+      </w:r>
+      <w:r>
+        <w:rPr>
+          <w:noProof/>
+        </w:rPr>
+        <w:t>6</w:t>
+      </w:r>
+      <w:r>
+        <w:fldChar w:fldCharType="end"/>
+      </w:r>
+      <w:r>
+        <w:t>A</w:t>
+      </w:r>
+      <w:r>
+        <w:t xml:space="preserve"> shows the </w:t>
+      </w:r>
+      <w:r>
+        <w:t>difference between the theoretical background colors and the ones produced and captured in our test-bed.</w:t>
+      </w:r>
+    </w:p>
+    <w:p>
+      <w:pPr>
+        <w:pStyle w:val="Text"/>
+      </w:pPr>
       <w:r>
         <w:lastRenderedPageBreak/>
-        <w:t xml:space="preserve">[Ashdown, </w:t>
-      </w:r>
-      <w:proofErr w:type="spellStart"/>
-      <w:r>
-        <w:t>Menk</w:t>
-      </w:r>
-      <w:proofErr w:type="spellEnd"/>
-      <w:r>
-        <w:t xml:space="preserve">]. </w:t>
-      </w:r>
-      <w:proofErr w:type="spellStart"/>
-      <w:r>
-        <w:t>Weiland</w:t>
-      </w:r>
-      <w:proofErr w:type="spellEnd"/>
-      <w:r>
-        <w:t xml:space="preserve"> et al. studied colorimetric compensation in see-through displays, and proposed a subtraction compensation model which is based on both color differences and the human eyes adaptive range. This model limits the amount of correction introduced by the compensation algorithm, as a way to guaranty that digital content is shown even when light backgrounds. Their results shows good compensation results although the approach is limited to rather static digital content and background settings. </w:t>
-      </w:r>
-    </w:p>
-    <w:p>
-      <w:pPr>
-        <w:pStyle w:val="Text"/>
-      </w:pPr>
-      <w:r>
-        <w:t>In this paper we continue this line of work with see-through displays but aim</w:t>
-      </w:r>
-      <w:r>
-        <w:t xml:space="preserve"> </w:t>
-      </w:r>
-      <w:r>
-        <w:t>at situations where the background is not static and illumination conditions continuously change. Our work uses background subtraction with special considerations for the actual nature of foreground and background colors. We proposed the binned-profile model, an approach which uses a measured display profile for foreground colors, and considers background colors as seen through the display. Further we perform our calculations using the device independent CIE XYZ and CIE LAB color spaces. Finally, we extend our study to both projector-based and transparent OLED displays.</w:t>
-      </w:r>
-    </w:p>
-    <w:p>
-      <w:pPr>
-        <w:pStyle w:val="Heading1"/>
-      </w:pPr>
-      <w:r>
-        <w:t>Experimental Test-B</w:t>
-      </w:r>
-      <w:r>
-        <w:t>ed</w:t>
-      </w:r>
-    </w:p>
-    <w:p>
-      <w:pPr>
-        <w:pStyle w:val="Text"/>
-        <w:ind w:firstLine="0"/>
-      </w:pPr>
-      <w:r>
-        <w:t>We designed and built an experimental test-bed to generate background colors at different lighting conditions, show colors on multiple see-through displays, and measure the resulting color</w:t>
-      </w:r>
-      <w:r>
-        <w:t xml:space="preserve"> </w:t>
-      </w:r>
-      <w:r>
-        <w:t>blending (</w:t>
-      </w:r>
-      <w:r>
-        <w:fldChar w:fldCharType="begin"/>
-      </w:r>
-      <w:r>
-        <w:instrText xml:space="preserve"> REF _Ref354255494 \h </w:instrText>
-      </w:r>
-      <w:r>
-        <w:fldChar w:fldCharType="separate"/>
-      </w:r>
-      <w:r>
-        <w:t xml:space="preserve">Figure </w:t>
-      </w:r>
-      <w:r>
-        <w:rPr>
-          <w:noProof/>
-        </w:rPr>
-        <w:t>4</w:t>
-      </w:r>
-      <w:r>
-        <w:fldChar w:fldCharType="end"/>
-      </w:r>
-      <w:r>
-        <w:t xml:space="preserve">). </w:t>
-      </w:r>
-    </w:p>
-    <w:p>
-      <w:pPr>
-        <w:pStyle w:val="Text"/>
-      </w:pPr>
-      <w:r>
-        <w:t xml:space="preserve">To generate different backgrounds we chose an </w:t>
-      </w:r>
-      <w:r>
-        <w:rPr>
-          <w:highlight w:val="yellow"/>
-        </w:rPr>
-        <w:t>XXXX</w:t>
-      </w:r>
-      <w:r>
-        <w:t xml:space="preserve"> LCD display calibrated at the standard white point of D65, a white that accurately reproduces the color spectrum as it exists outdoors. This approach to generating the background color is restricted by the color gamut of the LCD. O</w:t>
-      </w:r>
-      <w:r>
-        <w:t xml:space="preserve">ur test-bed </w:t>
-      </w:r>
-      <w:r>
-        <w:t xml:space="preserve">design takes distance </w:t>
-      </w:r>
-      <w:r>
-        <w:t xml:space="preserve">from previous </w:t>
-      </w:r>
-      <w:r>
-        <w:t xml:space="preserve">systems </w:t>
-      </w:r>
-      <w:r>
-        <w:fldChar w:fldCharType="begin"/>
-      </w:r>
-      <w:r>
-        <w:instrText xml:space="preserve"> REF _Ref354163299 \r \h </w:instrText>
-      </w:r>
-      <w:r>
-        <w:fldChar w:fldCharType="separate"/>
-      </w:r>
-      <w:r>
-        <w:t>[8]</w:t>
-      </w:r>
-      <w:r>
-        <w:fldChar w:fldCharType="end"/>
-      </w:r>
-      <w:r>
-        <w:t xml:space="preserve"> which prioritize the capacity to obtain background colors as seem in everyday outdoor settings; our design prioritizes the capacity to automatically produce a wide variety of colors. For our experiments we used background colors from the Macbeth color chart, as they </w:t>
-      </w:r>
-      <w:r>
-        <w:t xml:space="preserve">mimic those colors of everyday natural objects like skin color, foliage and flowers. </w:t>
-      </w:r>
-      <w:r>
-        <w:fldChar w:fldCharType="begin"/>
-      </w:r>
-      <w:r>
-        <w:instrText xml:space="preserve"> REF _Ref354256425 \h </w:instrText>
-      </w:r>
-      <w:r>
-        <w:fldChar w:fldCharType="separate"/>
-      </w:r>
-      <w:r>
-        <w:t xml:space="preserve">Figure </w:t>
-      </w:r>
-      <w:r>
-        <w:rPr>
-          <w:noProof/>
-        </w:rPr>
-        <w:t>6</w:t>
-      </w:r>
-      <w:r>
-        <w:fldChar w:fldCharType="end"/>
-      </w:r>
-      <w:r>
-        <w:t>A</w:t>
-      </w:r>
-      <w:r>
-        <w:t xml:space="preserve"> shows the </w:t>
-      </w:r>
-      <w:r>
-        <w:t>difference between the theoretical background colors and the ones produced and captured in our test-bed.</w:t>
-      </w:r>
-    </w:p>
-    <w:p>
-      <w:pPr>
-        <w:pStyle w:val="Text"/>
-      </w:pPr>
-      <w:r>
         <w:t xml:space="preserve">Our test-bed works with three see-through displays: two projector-based and one transparent OLED. The projector-based displays use </w:t>
       </w:r>
       <w:r>
@@ -3493,11 +3506,7 @@
         <w:t xml:space="preserve"> </w:t>
       </w:r>
       <w:r>
-        <w:t xml:space="preserve">and one </w:t>
-      </w:r>
-      <w:r>
-        <w:lastRenderedPageBreak/>
-        <w:t xml:space="preserve">of </w:t>
+        <w:t xml:space="preserve">and one of </w:t>
       </w:r>
       <w:r>
         <w:t>two projector</w:t>
@@ -3772,7 +3781,7 @@
       </w:pPr>
       <w:r>
         <w:pict>
-          <v:shape id="_x0000_s1060" type="#_x0000_t202" style="width:239.6pt;height:119.9pt;visibility:visible;mso-left-percent:-10001;mso-top-percent:-10001;mso-wrap-distance-left:9pt;mso-wrap-distance-top:0;mso-wrap-distance-right:9pt;mso-wrap-distance-bottom:0;mso-position-horizontal:absolute;mso-position-horizontal-relative:char;mso-position-vertical:absolute;mso-position-vertical-relative:line;mso-left-percent:-10001;mso-top-percent:-10001;mso-width-relative:margin;mso-height-relative:margin;v-text-anchor:top" o:gfxdata="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" stroked="f">
+          <v:shape id="_x0000_s1053" type="#_x0000_t202" style="width:239.6pt;height:119.9pt;visibility:visible;mso-left-percent:-10001;mso-top-percent:-10001;mso-wrap-distance-left:9pt;mso-wrap-distance-top:0;mso-wrap-distance-right:9pt;mso-wrap-distance-bottom:0;mso-position-horizontal:absolute;mso-position-horizontal-relative:char;mso-position-vertical:absolute;mso-position-vertical-relative:line;mso-left-percent:-10001;mso-top-percent:-10001;mso-width-relative:margin;mso-height-relative:margin;v-text-anchor:top" o:gfxdata="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" stroked="f">
             <v:textbox>
               <w:txbxContent>
                 <w:tbl>
@@ -4627,7 +4636,7 @@
                     </w:numPr>
                     <w:jc w:val="left"/>
                   </w:pPr>
-                  <w:bookmarkStart w:id="5" w:name="_Ref354424526"/>
+                  <w:bookmarkStart w:id="6" w:name="_Ref354424526"/>
                   <w:proofErr w:type="gramStart"/>
                   <w:r>
                     <w:t xml:space="preserve">Figure </w:t>
@@ -4650,7 +4659,7 @@
                   <w:r>
                     <w:fldChar w:fldCharType="end"/>
                   </w:r>
-                  <w:bookmarkEnd w:id="5"/>
+                  <w:bookmarkEnd w:id="6"/>
                   <w:r>
                     <w:t>.</w:t>
                   </w:r>
@@ -4686,7 +4695,11 @@
       </w:r>
       <w:proofErr w:type="spellEnd"/>
       <w:r>
-        <w:t xml:space="preserve"> distortion function called the binned-profile model (BP). The BP model </w:t>
+        <w:t xml:space="preserve"> distortion function </w:t>
+      </w:r>
+      <w:r>
+        <w:lastRenderedPageBreak/>
+        <w:t xml:space="preserve">called the binned-profile model (BP). The BP model </w:t>
       </w:r>
       <w:r>
         <w:t xml:space="preserve">divides </w:t>
@@ -4719,11 +4732,7 @@
         <w:t xml:space="preserve"> </w:t>
       </w:r>
       <w:r>
-        <w:t xml:space="preserve">LAB color space into boxes of 5×5×5 – a method </w:t>
-      </w:r>
-      <w:r>
-        <w:lastRenderedPageBreak/>
-        <w:t xml:space="preserve">proposed by </w:t>
+        <w:t xml:space="preserve">LAB color space into boxes of 5×5×5 – a method proposed by </w:t>
       </w:r>
       <w:proofErr w:type="spellStart"/>
       <w:r>
@@ -4948,7 +4957,7 @@
       </w:pPr>
       <w:r>
         <w:pict>
-          <v:shape id="_x0000_s1059" type="#_x0000_t202" style="width:244.45pt;height:75.2pt;visibility:visible;mso-left-percent:-10001;mso-top-percent:-10001;mso-wrap-distance-left:9pt;mso-wrap-distance-top:0;mso-wrap-distance-right:9pt;mso-wrap-distance-bottom:0;mso-position-horizontal:absolute;mso-position-horizontal-relative:char;mso-position-vertical:absolute;mso-position-vertical-relative:line;mso-left-percent:-10001;mso-top-percent:-10001;mso-width-relative:margin;mso-height-relative:margin;v-text-anchor:top" o:gfxdata="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" fillcolor="#f2f2f2 [3052]" strokecolor="#d8d8d8 [2732]">
+          <v:shape id="_x0000_s1052" type="#_x0000_t202" style="width:244.45pt;height:75.2pt;visibility:visible;mso-left-percent:-10001;mso-top-percent:-10001;mso-wrap-distance-left:9pt;mso-wrap-distance-top:0;mso-wrap-distance-right:9pt;mso-wrap-distance-bottom:0;mso-position-horizontal:absolute;mso-position-horizontal-relative:char;mso-position-vertical:absolute;mso-position-vertical-relative:line;mso-left-percent:-10001;mso-top-percent:-10001;mso-width-relative:margin;mso-height-relative:margin;v-text-anchor:top" o:gfxdata="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" fillcolor="#f2f2f2 [3052]" strokecolor="#d8d8d8 [2732]">
             <v:textbox>
               <w:txbxContent>
                 <w:p>
@@ -5176,7 +5185,7 @@
       </w:pPr>
       <w:r>
         <w:pict>
-          <v:shape id="_x0000_s1058" type="#_x0000_t202" style="width:244.45pt;height:56.45pt;visibility:visible;mso-left-percent:-10001;mso-top-percent:-10001;mso-wrap-distance-left:9pt;mso-wrap-distance-top:0;mso-wrap-distance-right:9pt;mso-wrap-distance-bottom:0;mso-position-horizontal:absolute;mso-position-horizontal-relative:char;mso-position-vertical:absolute;mso-position-vertical-relative:line;mso-left-percent:-10001;mso-top-percent:-10001;mso-width-relative:margin;mso-height-relative:margin;v-text-anchor:top" o:gfxdata="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" fillcolor="#f2f2f2 [3052]" strokecolor="#d8d8d8 [2732]">
+          <v:shape id="_x0000_s1051" type="#_x0000_t202" style="width:244.45pt;height:56.45pt;visibility:visible;mso-left-percent:-10001;mso-top-percent:-10001;mso-wrap-distance-left:9pt;mso-wrap-distance-top:0;mso-wrap-distance-right:9pt;mso-wrap-distance-bottom:0;mso-position-horizontal:absolute;mso-position-horizontal-relative:char;mso-position-vertical:absolute;mso-position-vertical-relative:line;mso-left-percent:-10001;mso-top-percent:-10001;mso-width-relative:margin;mso-height-relative:margin;v-text-anchor:top" o:gfxdata="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" fillcolor="#f2f2f2 [3052]" strokecolor="#d8d8d8 [2732]">
             <v:textbox>
               <w:txbxContent>
                 <w:p>
@@ -5383,7 +5392,11 @@
         <w:t>popularity</w:t>
       </w:r>
       <w:r>
-        <w:t xml:space="preserve"> in the literature and as a representative set of their kind. Listing 3 presents how we used CAT models for our blending predictions; we transformed the foreground color using the </w:t>
+        <w:t xml:space="preserve"> in the literature and </w:t>
+      </w:r>
+      <w:r>
+        <w:lastRenderedPageBreak/>
+        <w:t xml:space="preserve">as a representative set of their kind. Listing 3 presents how we used CAT models for our blending predictions; we transformed the foreground color using the </w:t>
       </w:r>
       <w:r>
         <w:t xml:space="preserve">respective </w:t>
@@ -5435,8 +5448,8 @@
       </w:pPr>
       <w:r>
         <w:pict>
-          <v:shape id="_x0000_s1057" type="#_x0000_t202" style="width:244.45pt;height:64.95pt;visibility:visible;mso-left-percent:-10001;mso-top-percent:-10001;mso-wrap-distance-left:9pt;mso-wrap-distance-top:0;mso-wrap-distance-right:9pt;mso-wrap-distance-bottom:0;mso-position-horizontal:absolute;mso-position-horizontal-relative:char;mso-position-vertical:absolute;mso-position-vertical-relative:line;mso-left-percent:-10001;mso-top-percent:-10001;mso-width-relative:margin;mso-height-relative:margin;v-text-anchor:top" o:gfxdata="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" fillcolor="#f2f2f2 [3052]" strokecolor="#d8d8d8 [2732]">
-            <v:textbox style="mso-next-textbox:#_x0000_s1057">
+          <v:shape id="_x0000_s1050" type="#_x0000_t202" style="width:244.45pt;height:64.95pt;visibility:visible;mso-left-percent:-10001;mso-top-percent:-10001;mso-wrap-distance-left:9pt;mso-wrap-distance-top:0;mso-wrap-distance-right:9pt;mso-wrap-distance-bottom:0;mso-position-horizontal:absolute;mso-position-horizontal-relative:char;mso-position-vertical:absolute;mso-position-vertical-relative:line;mso-left-percent:-10001;mso-top-percent:-10001;mso-width-relative:margin;mso-height-relative:margin;v-text-anchor:top" o:gfxdata="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" fillcolor="#f2f2f2 [3052]" strokecolor="#d8d8d8 [2732]">
+            <v:textbox style="mso-next-textbox:#_x0000_s1050">
               <w:txbxContent>
                 <w:p>
                   <w:pPr>
@@ -6180,8 +6193,8 @@
                     </w:numPr>
                     <w:jc w:val="left"/>
                   </w:pPr>
-                  <w:bookmarkStart w:id="6" w:name="_Ref354256425"/>
-                  <w:bookmarkStart w:id="7" w:name="_Ref354256421"/>
+                  <w:bookmarkStart w:id="7" w:name="_Ref354256425"/>
+                  <w:bookmarkStart w:id="8" w:name="_Ref354256421"/>
                   <w:proofErr w:type="gramStart"/>
                   <w:r>
                     <w:t xml:space="preserve">Figure </w:t>
@@ -6204,7 +6217,7 @@
                   <w:r>
                     <w:fldChar w:fldCharType="end"/>
                   </w:r>
-                  <w:bookmarkEnd w:id="6"/>
+                  <w:bookmarkEnd w:id="7"/>
                   <w:r>
                     <w:t>.</w:t>
                   </w:r>
@@ -6228,7 +6241,7 @@
                   <w:r>
                     <w:t xml:space="preserve"> color set as (A) shown by the background LCD, </w:t>
                   </w:r>
-                  <w:bookmarkEnd w:id="7"/>
+                  <w:bookmarkEnd w:id="8"/>
                   <w:r>
                     <w:t>(B) as seen through the p2200 and  p3700 displays, and (C) as seen through the T-OLED display. The bigger circles represent the original color, the smaller circle how it is measured in each condition.</w:t>
                   </w:r>
@@ -6310,7 +6323,7 @@
           <w:noProof/>
         </w:rPr>
         <w:pict>
-          <v:shape id="_x0000_s1043" type="#_x0000_t202" style="position:absolute;left:0;text-align:left;margin-left:1023.75pt;margin-top:0;width:241.1pt;height:77.1pt;z-index:251676672;visibility:visible;mso-wrap-distance-left:9pt;mso-wrap-distance-top:0;mso-wrap-distance-right:9pt;mso-wrap-distance-bottom:0;mso-position-horizontal:right;mso-position-horizontal-relative:margin;mso-position-vertical:top;mso-position-vertical-relative:margin;mso-width-relative:margin;mso-height-relative:margin;v-text-anchor:top" o:gfxdata="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" stroked="f">
+          <v:shape id="_x0000_s1043" type="#_x0000_t202" style="position:absolute;left:0;text-align:left;margin-left:1213.65pt;margin-top:0;width:241.1pt;height:77.1pt;z-index:251676672;visibility:visible;mso-wrap-distance-left:9pt;mso-wrap-distance-top:0;mso-wrap-distance-right:9pt;mso-wrap-distance-bottom:0;mso-position-horizontal:right;mso-position-horizontal-relative:margin;mso-position-vertical:top;mso-position-vertical-relative:margin;mso-width-relative:margin;mso-height-relative:margin;v-text-anchor:top" o:gfxdata="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" stroked="f">
             <v:textbox style="mso-next-textbox:#_x0000_s1043">
               <w:txbxContent>
                 <w:p>
@@ -6374,7 +6387,7 @@
                     </w:numPr>
                     <w:jc w:val="left"/>
                   </w:pPr>
-                  <w:bookmarkStart w:id="8" w:name="_Ref354512645"/>
+                  <w:bookmarkStart w:id="9" w:name="_Ref354512645"/>
                   <w:proofErr w:type="gramStart"/>
                   <w:r>
                     <w:t xml:space="preserve">Figure </w:t>
@@ -6397,7 +6410,7 @@
                   <w:r>
                     <w:fldChar w:fldCharType="end"/>
                   </w:r>
-                  <w:bookmarkEnd w:id="8"/>
+                  <w:bookmarkEnd w:id="9"/>
                   <w:r>
                     <w:t>.</w:t>
                   </w:r>
@@ -6418,7 +6431,11 @@
         </w:pict>
       </w:r>
       <w:r>
-        <w:t xml:space="preserve">Given the wealth of data we collected we first introduce different visualizations we use for our data analysis. Figure 7 shows the prediction results for a random sample set on the foliage background color, on the p3700 display, with the front background configuration, using the direct model. Figure 7A shows the prediction accuracy as a 3D shape in LAB space with more accurate predictions in light blue and less accurate ones in dark; the location of the points corresponds to the profile of the display. This 3D figure is instrumental in understanding which color areas are better predicted than others. However, it’s hard to draw general conclusions about the prediction accuracy. Figure 7B shows a histogram of the same data points sorted by accuracy. More accurate predictions piled up on the left near to zero, while less accurate predictions spread to the right. Figure 7C is a top view of this histogram with zero close to the bottom of the graph and color intensity representing the height of the histogram. We use these vertical histograms to analyze the results of our prediction study. Figure 8 presents different colors that differ from the first one linearly and the magnitude of this difference in Euclidian distances and JNDs. For example, the best prediction in Figure 7 is at an </w:t>
+        <w:t xml:space="preserve">Given the wealth of data we collected we first introduce different visualizations we use for our data analysis. Figure 7 shows the prediction results for a random sample set on the foliage background color, on the p3700 display, with the front background configuration, using the direct model. Figure 7A shows the prediction accuracy as a 3D shape in LAB space with more accurate predictions in light blue and less accurate ones in dark; the location of the points corresponds to the profile of the display. This 3D figure is instrumental in understanding which color areas are better predicted than others. However, it’s hard to draw general conclusions about the prediction accuracy. Figure 7B shows a histogram of the same data points sorted by accuracy. More accurate predictions piled up on the left near to zero, while less accurate predictions spread to the right. Figure 7C is a top view of this histogram with zero close to the bottom of the graph and color intensity representing the height of the histogram. We use these vertical histograms to analyze the results of our prediction study. Figure 8 presents different colors that differ from the first one linearly and the magnitude of this difference in Euclidian distances and JNDs. For example, the best prediction in </w:t>
+      </w:r>
+      <w:r>
+        <w:lastRenderedPageBreak/>
+        <w:t xml:space="preserve">Figure 7 is at an </w:t>
       </w:r>
       <w:proofErr w:type="spellStart"/>
       <w:r>
@@ -6451,7 +6468,6 @@
         <w:rPr>
           <w:noProof/>
         </w:rPr>
-        <w:lastRenderedPageBreak/>
         <w:pict>
           <v:shape id="_x0000_s1041" type="#_x0000_t202" style="position:absolute;left:0;text-align:left;margin-left:0;margin-top:0;width:246.4pt;height:158.15pt;z-index:251674624;visibility:visible;mso-height-percent:200;mso-wrap-distance-left:9pt;mso-wrap-distance-top:0;mso-wrap-distance-right:9pt;mso-wrap-distance-bottom:0;mso-position-horizontal:left;mso-position-horizontal-relative:margin;mso-position-vertical:top;mso-position-vertical-relative:margin;mso-height-percent:200;mso-width-relative:margin;mso-height-relative:margin;v-text-anchor:top" o:gfxdata="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" stroked="f">
             <v:textbox style="mso-fit-shape-to-text:t">
@@ -6517,7 +6533,7 @@
                     </w:numPr>
                     <w:jc w:val="left"/>
                   </w:pPr>
-                  <w:bookmarkStart w:id="9" w:name="_Ref354510847"/>
+                  <w:bookmarkStart w:id="10" w:name="_Ref354510847"/>
                   <w:proofErr w:type="gramStart"/>
                   <w:r>
                     <w:t xml:space="preserve">Figure </w:t>
@@ -6540,7 +6556,7 @@
                   <w:r>
                     <w:fldChar w:fldCharType="end"/>
                   </w:r>
-                  <w:bookmarkEnd w:id="9"/>
+                  <w:bookmarkEnd w:id="10"/>
                   <w:r>
                     <w:t>.</w:t>
                   </w:r>
@@ -6710,6 +6726,7 @@
         <w:pStyle w:val="Text"/>
       </w:pPr>
       <w:r>
+        <w:lastRenderedPageBreak/>
         <w:t xml:space="preserve">Overall, results show the binned-profile model </w:t>
       </w:r>
       <w:r>
@@ -6734,15 +6751,7 @@
         <w:rPr>
           <w:highlight w:val="yellow"/>
         </w:rPr>
-        <w:t>with predictions ranging between 1 and</w:t>
-      </w:r>
-      <w:bookmarkStart w:id="10" w:name="_GoBack"/>
-      <w:bookmarkEnd w:id="10"/>
-      <w:r>
-        <w:rPr>
-          <w:highlight w:val="yellow"/>
-        </w:rPr>
-        <w:t xml:space="preserve"> 4 JNDs</w:t>
+        <w:t>with predictions ranging between 1 and 4 JNDs</w:t>
       </w:r>
       <w:r>
         <w:t xml:space="preserve">. </w:t>
@@ -6772,11 +6781,7 @@
         <w:t>stressing out the importance</w:t>
       </w:r>
       <w:r>
-        <w:t xml:space="preserve"> of the </w:t>
-      </w:r>
-      <w:r>
-        <w:lastRenderedPageBreak/>
-        <w:t xml:space="preserve">first display distortion (how the display </w:t>
+        <w:t xml:space="preserve"> of the first display distortion (how the display </w:t>
       </w:r>
       <w:proofErr w:type="spellStart"/>
       <w:r>
@@ -7007,11 +7012,8 @@
         <w:pStyle w:val="Text"/>
       </w:pPr>
       <w:r>
-        <w:t xml:space="preserve">Correction algorithm is given in listing 4 works as follows, any given digital color is first mapper with its equivalent displayed color using bin profile, and then linear color subtraction is applied on XYZ values of the displayed color to find the counter balanced color. This counter balanced color is again matched with bin to </w:t>
-      </w:r>
-      <w:r>
         <w:lastRenderedPageBreak/>
-        <w:t>find the color to be displayed on the display. As we are wo</w:t>
+        <w:t>Correction algorithm is given in listing 4 works as follows, any given digital color is first mapper with its equivalent displayed color using bin profile, and then linear color subtraction is applied on XYZ values of the displayed color to find the counter balanced color. This counter balanced color is again matched with bin to find the color to be displayed on the display. As we are wo</w:t>
       </w:r>
       <w:r>
         <w:t>rking with only 8000 odd colors</w:t>
@@ -7118,13 +7120,8 @@
         <w:ind w:firstLine="0"/>
       </w:pPr>
       <w:r>
-        <w:rPr>
-          <w:noProof/>
-        </w:rPr>
-      </w:r>
-      <w:r>
         <w:pict>
-          <v:shape id="_x0000_s1055" type="#_x0000_t202" style="width:239.8pt;height:137.15pt;visibility:visible;mso-left-percent:-10001;mso-top-percent:-10001;mso-position-horizontal:absolute;mso-position-horizontal-relative:char;mso-position-vertical:absolute;mso-position-vertical-relative:line;mso-left-percent:-10001;mso-top-percent:-10001;v-text-anchor:top" o:gfxdata="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" fillcolor="#f2f2f2" strokecolor="#d9d9d9">
+          <v:shape id="_x0000_s1049" type="#_x0000_t202" style="width:239.8pt;height:137.15pt;visibility:visible;mso-left-percent:-10001;mso-top-percent:-10001;mso-position-horizontal:absolute;mso-position-horizontal-relative:char;mso-position-vertical:absolute;mso-position-vertical-relative:line;mso-left-percent:-10001;mso-top-percent:-10001;v-text-anchor:top" o:gfxdata="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" fillcolor="#f2f2f2" strokecolor="#d9d9d9">
             <v:textbox>
               <w:txbxContent>
                 <w:p>
@@ -7269,13 +7266,7 @@
                   </w:r>
                   <w:proofErr w:type="spellEnd"/>
                   <w:r>
-                    <w:t>(</w:t>
-                  </w:r>
-                  <w:r>
-                    <w:t>color</w:t>
-                  </w:r>
-                  <w:r>
-                    <w:t>, background)</w:t>
+                    <w:t>(color, background)</w:t>
                   </w:r>
                 </w:p>
                 <w:p>
@@ -7293,10 +7284,7 @@
                   </w:r>
                   <w:proofErr w:type="gramStart"/>
                   <w:r>
-                    <w:t>distance</w:t>
-                  </w:r>
-                  <w:r>
-                    <w:t>(</w:t>
+                    <w:t>distance(</w:t>
                   </w:r>
                   <w:proofErr w:type="gramEnd"/>
                   <w:r>
@@ -7587,6 +7575,7 @@
         <w:pStyle w:val="ReferenceTitle"/>
       </w:pPr>
       <w:r>
+        <w:lastRenderedPageBreak/>
         <w:t>References</w:t>
       </w:r>
     </w:p>
@@ -7719,7 +7708,6 @@
       <w:bookmarkStart w:id="16" w:name="_Ref352948081"/>
       <w:proofErr w:type="spellStart"/>
       <w:r>
-        <w:lastRenderedPageBreak/>
         <w:t>Bimber</w:t>
       </w:r>
       <w:proofErr w:type="spellEnd"/>
@@ -8656,7 +8644,11 @@
       </w:r>
       <w:proofErr w:type="spellEnd"/>
       <w:r>
-        <w:t xml:space="preserve"> Rangefinder and an Active Pattern Light Source. Transactions of the Virtual Reality Society of Japan, 4(4), 665-670.</w:t>
+        <w:t xml:space="preserve"> Rangefinder and </w:t>
+      </w:r>
+      <w:r>
+        <w:lastRenderedPageBreak/>
+        <w:t>an Active Pattern Light Source. Transactions of the Virtual Reality Society of Japan, 4(4), 665-670.</w:t>
       </w:r>
       <w:bookmarkEnd w:id="35"/>
     </w:p>
@@ -8714,11 +8706,7 @@
       </w:r>
       <w:proofErr w:type="spellEnd"/>
       <w:r>
-        <w:t xml:space="preserve">, S. E., Holm, J. M., &amp; Finlayson, G. D. (2000, December). Chromatic adaptation performance of different RGB sensors. In </w:t>
-      </w:r>
-      <w:r>
-        <w:lastRenderedPageBreak/>
-        <w:t>Photonics West 2001-Electronic Imaging (pp. 172-183). International Society for Optics and Photonics.</w:t>
+        <w:t>, S. E., Holm, J. M., &amp; Finlayson, G. D. (2000, December). Chromatic adaptation performance of different RGB sensors. In Photonics West 2001-Electronic Imaging (pp. 172-183). International Society for Optics and Photonics.</w:t>
       </w:r>
       <w:bookmarkEnd w:id="37"/>
     </w:p>
@@ -8967,7 +8955,7 @@
           <w:rPr>
             <w:noProof/>
           </w:rPr>
-          <w:t>6</w:t>
+          <w:t>2</w:t>
         </w:r>
         <w:r>
           <w:rPr>
@@ -10274,7 +10262,7 @@
   <w:style w:type="paragraph" w:default="1" w:styleId="Normal">
     <w:name w:val="Normal"/>
     <w:qFormat/>
-    <w:rsid w:val="00743541"/>
+    <w:rsid w:val="00AC1F69"/>
     <w:pPr>
       <w:spacing w:after="200" w:line="276" w:lineRule="auto"/>
     </w:pPr>
@@ -10495,7 +10483,7 @@
     <w:uiPriority w:val="1"/>
     <w:semiHidden/>
     <w:unhideWhenUsed/>
-    <w:rsid w:val="00743541"/>
+    <w:rsid w:val="00AC1F69"/>
   </w:style>
   <w:style w:type="table" w:default="1" w:styleId="TableNormal">
     <w:name w:val="Normal Table"/>
@@ -10517,7 +10505,7 @@
     <w:uiPriority w:val="99"/>
     <w:semiHidden/>
     <w:unhideWhenUsed/>
-    <w:rsid w:val="00743541"/>
+    <w:rsid w:val="00AC1F69"/>
   </w:style>
   <w:style w:type="paragraph" w:styleId="Title">
     <w:name w:val="Title"/>
@@ -11496,7 +11484,7 @@
 </file>
 
 <file path=customXml/itemProps1.xml><?xml version="1.0" encoding="utf-8"?>
-<ds:datastoreItem xmlns:ds="http://schemas.openxmlformats.org/officeDocument/2006/customXml" ds:itemID="{A362F0EE-B35E-4F0A-872F-3523F6E2DAD1}">
+<ds:datastoreItem xmlns:ds="http://schemas.openxmlformats.org/officeDocument/2006/customXml" ds:itemID="{48A64108-6852-4C15-9F14-CE7E4FD3D27D}">
   <ds:schemaRefs>
     <ds:schemaRef ds:uri="http://schemas.openxmlformats.org/officeDocument/2006/bibliography"/>
   </ds:schemaRefs>

</xml_diff>

<commit_message>
Content in the paper
</commit_message>
<xml_diff>
--- a/Docs/ISMAR 2013/Color Correction-v04 [jdhr].docx
+++ b/Docs/ISMAR 2013/Color Correction-v04 [jdhr].docx
@@ -441,7 +441,7 @@
             <v:stroke joinstyle="miter"/>
             <v:path gradientshapeok="t" o:connecttype="rect"/>
           </v:shapetype>
-          <v:shape id="_x0000_s1034" type="#_x0000_t202" style="position:absolute;left:0;text-align:left;margin-left:4658.45pt;margin-top:0;width:245.7pt;height:161.55pt;z-index:251666432;visibility:visible;mso-height-percent:200;mso-wrap-distance-left:9pt;mso-wrap-distance-top:0;mso-wrap-distance-right:9pt;mso-wrap-distance-bottom:0;mso-position-horizontal:right;mso-position-horizontal-relative:margin;mso-position-vertical:bottom;mso-position-vertical-relative:margin;mso-height-percent:200;mso-width-relative:margin;mso-height-relative:margin;v-text-anchor:top" o:gfxdata="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" stroked="f">
+          <v:shape id="_x0000_s1034" type="#_x0000_t202" style="position:absolute;left:0;text-align:left;margin-left:5047.45pt;margin-top:0;width:245.7pt;height:161.55pt;z-index:251666432;visibility:visible;mso-height-percent:200;mso-wrap-distance-left:9pt;mso-wrap-distance-top:0;mso-wrap-distance-right:9pt;mso-wrap-distance-bottom:0;mso-position-horizontal:right;mso-position-horizontal-relative:margin;mso-position-vertical:bottom;mso-position-vertical-relative:margin;mso-height-percent:200;mso-width-relative:margin;mso-height-relative:margin;v-text-anchor:top" o:gfxdata="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" stroked="f">
             <v:textbox style="mso-next-textbox:#_x0000_s1034;mso-fit-shape-to-text:t">
               <w:txbxContent>
                 <w:p>
@@ -483,7 +483,7 @@
                               <pic:spPr>
                                 <a:xfrm>
                                   <a:off x="0" y="0"/>
-                                  <a:ext cx="2965064" cy="1439695"/>
+                                  <a:ext cx="2963693" cy="1439029"/>
                                 </a:xfrm>
                                 <a:prstGeom prst="rect">
                                   <a:avLst/>
@@ -510,6 +510,7 @@
                   <w:r>
                     <w:t xml:space="preserve">Figure </w:t>
                   </w:r>
+                  <w:proofErr w:type="gramEnd"/>
                   <w:r>
                     <w:fldChar w:fldCharType="begin"/>
                   </w:r>
@@ -529,6 +530,7 @@
                     <w:fldChar w:fldCharType="end"/>
                   </w:r>
                   <w:bookmarkEnd w:id="0"/>
+                  <w:proofErr w:type="gramStart"/>
                   <w:r>
                     <w:t>.</w:t>
                   </w:r>
@@ -1033,213 +1035,202 @@
         <w:t>Existing solutions</w:t>
       </w:r>
       <w:r>
-        <w:t xml:space="preserve"> include blocking background light, and </w:t>
-      </w:r>
-      <w:r>
-        <w:t>iterative</w:t>
-      </w:r>
-      <w:r>
-        <w:t xml:space="preserve"> correction </w:t>
-      </w:r>
-      <w:r>
-        <w:t>and</w:t>
+        <w:t xml:space="preserve"> applied to see-through displays </w:t>
+      </w:r>
+      <w:r>
+        <w:t xml:space="preserve">include </w:t>
+      </w:r>
+      <w:r>
+        <w:t>using an extra LCD display to block</w:t>
+      </w:r>
+      <w:r>
+        <w:t xml:space="preserve"> background light</w:t>
+      </w:r>
+      <w:r>
+        <w:t>, an approach that requires extra hardware on the display at the cost of non-transparency</w:t>
+      </w:r>
+      <w:r>
+        <w:t>.</w:t>
+      </w:r>
+    </w:p>
+    <w:p>
+      <w:pPr>
+        <w:pStyle w:val="Text"/>
+      </w:pPr>
+      <w:r>
+        <w:t>A</w:t>
+      </w:r>
+      <w:r>
+        <w:t xml:space="preserve">n </w:t>
+      </w:r>
+      <w:r>
+        <w:t xml:space="preserve">effective </w:t>
+      </w:r>
+      <w:r>
+        <w:t xml:space="preserve">approach to </w:t>
+      </w:r>
+      <w:r>
+        <w:t>preserve digital color in see-through displays</w:t>
       </w:r>
       <w:r>
         <w:t xml:space="preserve"> </w:t>
       </w:r>
       <w:r>
-        <w:t>measuring</w:t>
-      </w:r>
-      <w:r>
-        <w:t xml:space="preserve"> of the digital content</w:t>
+        <w:t xml:space="preserve">relies on its </w:t>
+      </w:r>
+      <w:r>
+        <w:rPr>
+          <w:i/>
+        </w:rPr>
+        <w:t>prediction</w:t>
+      </w:r>
+      <w:r>
+        <w:t xml:space="preserve"> accuracy, i.e. the capacity to estimate</w:t>
+      </w:r>
+      <w:r>
+        <w:t xml:space="preserve"> the blend resulting from </w:t>
+      </w:r>
+      <w:r>
+        <w:t xml:space="preserve">a given </w:t>
+      </w:r>
+      <w:r>
+        <w:t>background and digital color</w:t>
+      </w:r>
+      <w:r>
+        <w:t>s and for a particular display</w:t>
       </w:r>
       <w:r>
         <w:t xml:space="preserve">. </w:t>
       </w:r>
-      <w:proofErr w:type="gramStart"/>
-      <w:r>
-        <w:t>PROBLEMS WITH THIS APPROACH.</w:t>
-      </w:r>
-      <w:proofErr w:type="gramEnd"/>
-    </w:p>
-    <w:p>
-      <w:pPr>
-        <w:pStyle w:val="Text"/>
-      </w:pPr>
-      <w:r>
-        <w:t>A</w:t>
-      </w:r>
-      <w:r>
-        <w:t xml:space="preserve">n </w:t>
-      </w:r>
-      <w:r>
-        <w:t xml:space="preserve">effective </w:t>
-      </w:r>
-      <w:r>
-        <w:t xml:space="preserve">approach to </w:t>
-      </w:r>
-      <w:r>
-        <w:t>preserve digital color in see-through displays</w:t>
+      <w:r>
+        <w:t>In this paper we argue that high prediction accuracy requires taking into account two distortions introduced by the display</w:t>
+      </w:r>
+      <w:r>
+        <w:t xml:space="preserve"> and shown in </w:t>
+      </w:r>
+      <w:r>
+        <w:fldChar w:fldCharType="begin"/>
+      </w:r>
+      <w:r>
+        <w:instrText xml:space="preserve"> REF _Ref353725098 \h </w:instrText>
+      </w:r>
+      <w:r>
+        <w:fldChar w:fldCharType="separate"/>
+      </w:r>
+      <w:r>
+        <w:t xml:space="preserve">Figure </w:t>
+      </w:r>
+      <w:r>
+        <w:rPr>
+          <w:noProof/>
+        </w:rPr>
+        <w:t>1</w:t>
+      </w:r>
+      <w:r>
+        <w:fldChar w:fldCharType="end"/>
+      </w:r>
+      <w:r>
+        <w:t>:</w:t>
       </w:r>
       <w:r>
         <w:t xml:space="preserve"> </w:t>
       </w:r>
       <w:r>
-        <w:t xml:space="preserve">relies on its </w:t>
+        <w:t>(1) the way a particular display renders colors, and (2) the effect of the display media on the background color.</w:t>
+      </w:r>
+      <w:r>
+        <w:t xml:space="preserve"> </w:t>
+      </w:r>
+      <w:r>
+        <w:t>To address the first distortion we propose the binned profile</w:t>
+      </w:r>
+      <w:r>
+        <w:t xml:space="preserve"> prediction model:</w:t>
+      </w:r>
+      <w:r>
+        <w:t xml:space="preserve"> a model that </w:t>
+      </w:r>
+      <w:r>
+        <w:t xml:space="preserve">divides </w:t>
+      </w:r>
+      <w:r>
+        <w:t xml:space="preserve">the continuous universe of colors </w:t>
+      </w:r>
+      <w:r>
+        <w:t xml:space="preserve">into discrete and finite bins and measures </w:t>
+      </w:r>
+      <w:r>
+        <w:t xml:space="preserve">how the display actually renders </w:t>
+      </w:r>
+      <w:r>
+        <w:t>each bin</w:t>
+      </w:r>
+      <w:r>
+        <w:t>.</w:t>
+      </w:r>
+      <w:r>
+        <w:t xml:space="preserve"> To address the second distortion we measure the background color only after passing through the display. We compared our model with other approaches to </w:t>
+      </w:r>
+      <w:r>
+        <w:t xml:space="preserve">the </w:t>
       </w:r>
       <w:r>
         <w:rPr>
           <w:i/>
         </w:rPr>
-        <w:t>prediction</w:t>
-      </w:r>
-      <w:r>
-        <w:t xml:space="preserve"> accuracy, i.e. the capacity to estimate</w:t>
-      </w:r>
-      <w:r>
-        <w:t xml:space="preserve"> the blend resulting from </w:t>
-      </w:r>
-      <w:r>
-        <w:t xml:space="preserve">a given </w:t>
-      </w:r>
-      <w:r>
-        <w:t>background and digital color</w:t>
-      </w:r>
-      <w:r>
-        <w:t>s and for a particular display</w:t>
+        <w:t>direct model</w:t>
+      </w:r>
+      <w:r>
+        <w:t xml:space="preserve">, </w:t>
+      </w:r>
+      <w:r>
+        <w:lastRenderedPageBreak/>
+        <w:t xml:space="preserve">the </w:t>
+      </w:r>
+      <w:r>
+        <w:rPr>
+          <w:i/>
+        </w:rPr>
+        <w:t>chromatic adaptation transformation</w:t>
+      </w:r>
+      <w:r>
+        <w:t xml:space="preserve"> (</w:t>
+      </w:r>
+      <w:r>
+        <w:rPr>
+          <w:i/>
+        </w:rPr>
+        <w:t>CAT</w:t>
+      </w:r>
+      <w:r>
+        <w:rPr>
+          <w:i/>
+        </w:rPr>
+        <w:t>)</w:t>
+      </w:r>
+      <w:r>
+        <w:rPr>
+          <w:i/>
+        </w:rPr>
+        <w:t xml:space="preserve"> model</w:t>
       </w:r>
       <w:r>
         <w:t xml:space="preserve">. </w:t>
       </w:r>
       <w:r>
-        <w:t>In this paper we argue that high prediction accuracy requires taking into account two distortions introduced by the display</w:t>
-      </w:r>
-      <w:r>
-        <w:t xml:space="preserve"> and shown in </w:t>
-      </w:r>
-      <w:r>
-        <w:fldChar w:fldCharType="begin"/>
-      </w:r>
-      <w:r>
-        <w:instrText xml:space="preserve"> REF _Ref353725098 \h </w:instrText>
-      </w:r>
-      <w:r>
-        <w:fldChar w:fldCharType="separate"/>
-      </w:r>
-      <w:r>
-        <w:t xml:space="preserve">Figure </w:t>
-      </w:r>
+        <w:t>The direct model ignores the effect of the display on the digital colors; the CAT model uses known transformation matrices to determine the way a display shows particular colors.</w:t>
+      </w:r>
+    </w:p>
+    <w:p>
+      <w:pPr>
+        <w:pStyle w:val="Text"/>
+      </w:pPr>
       <w:r>
         <w:rPr>
           <w:noProof/>
         </w:rPr>
-        <w:t>1</w:t>
-      </w:r>
-      <w:r>
-        <w:fldChar w:fldCharType="end"/>
-      </w:r>
-      <w:r>
-        <w:t>:</w:t>
-      </w:r>
-      <w:r>
-        <w:t xml:space="preserve"> </w:t>
-      </w:r>
-      <w:r>
-        <w:t>(1) the way a particular display renders colors, and (2) the effect of the display media on the background color.</w:t>
-      </w:r>
-      <w:r>
-        <w:t xml:space="preserve"> </w:t>
-      </w:r>
-      <w:r>
-        <w:t>To address the first distortion we propose the binned profile</w:t>
-      </w:r>
-      <w:r>
-        <w:t xml:space="preserve"> prediction model:</w:t>
-      </w:r>
-      <w:r>
-        <w:t xml:space="preserve"> a model that </w:t>
-      </w:r>
-      <w:r>
-        <w:t xml:space="preserve">divides </w:t>
-      </w:r>
-      <w:r>
-        <w:t xml:space="preserve">the continuous universe of colors </w:t>
-      </w:r>
-      <w:r>
-        <w:t xml:space="preserve">into discrete and finite bins and measures </w:t>
-      </w:r>
-      <w:r>
-        <w:t xml:space="preserve">how the display actually renders </w:t>
-      </w:r>
-      <w:r>
-        <w:t>each bin</w:t>
-      </w:r>
-      <w:r>
-        <w:t>.</w:t>
-      </w:r>
-      <w:r>
-        <w:t xml:space="preserve"> To address the second distortion we measure the background color only after passing through the display. We compared our model with other approaches to </w:t>
-      </w:r>
-      <w:r>
-        <w:t xml:space="preserve">the </w:t>
-      </w:r>
-      <w:r>
-        <w:rPr>
-          <w:i/>
-        </w:rPr>
-        <w:t>direct model</w:t>
-      </w:r>
-      <w:r>
-        <w:t xml:space="preserve">, the </w:t>
-      </w:r>
-      <w:r>
-        <w:rPr>
-          <w:i/>
-        </w:rPr>
-        <w:t>chromatic adaptation transformation</w:t>
-      </w:r>
-      <w:r>
-        <w:t xml:space="preserve"> (</w:t>
-      </w:r>
-      <w:r>
-        <w:rPr>
-          <w:i/>
-        </w:rPr>
-        <w:t>CAT</w:t>
-      </w:r>
-      <w:r>
-        <w:rPr>
-          <w:i/>
-        </w:rPr>
-        <w:t>)</w:t>
-      </w:r>
-      <w:r>
-        <w:rPr>
-          <w:i/>
-        </w:rPr>
-        <w:t xml:space="preserve"> model</w:t>
-      </w:r>
-      <w:r>
-        <w:t xml:space="preserve">. </w:t>
-      </w:r>
-      <w:r>
-        <w:t xml:space="preserve">The direct </w:t>
-      </w:r>
-      <w:r>
-        <w:lastRenderedPageBreak/>
-        <w:t>model ignores the effect of the display on the digital colors; the CAT model uses known transformation matrices to determine the way a display shows particular colors.</w:t>
-      </w:r>
-    </w:p>
-    <w:p>
-      <w:pPr>
-        <w:pStyle w:val="Text"/>
-      </w:pPr>
-      <w:r>
-        <w:rPr>
-          <w:noProof/>
-        </w:rPr>
         <w:pict>
-          <v:shape id="_x0000_s1040" type="#_x0000_t202" style="position:absolute;left:0;text-align:left;margin-left:2556.45pt;margin-top:0;width:247.85pt;height:142.95pt;z-index:251672576;visibility:visible;mso-wrap-distance-left:9pt;mso-wrap-distance-top:0;mso-wrap-distance-right:9pt;mso-wrap-distance-bottom:0;mso-position-horizontal:right;mso-position-horizontal-relative:margin;mso-position-vertical:top;mso-position-vertical-relative:margin;mso-width-relative:margin;mso-height-relative:margin;v-text-anchor:top" o:gfxdata="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" stroked="f">
+          <v:shape id="_x0000_s1040" type="#_x0000_t202" style="position:absolute;left:0;text-align:left;margin-left:2949.75pt;margin-top:0;width:247.85pt;height:142.95pt;z-index:251672576;visibility:visible;mso-wrap-distance-left:9pt;mso-wrap-distance-top:0;mso-wrap-distance-right:9pt;mso-wrap-distance-bottom:0;mso-position-horizontal:right;mso-position-horizontal-relative:margin;mso-position-vertical:top;mso-position-vertical-relative:margin;mso-width-relative:margin;mso-height-relative:margin;v-text-anchor:top" o:gfxdata="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" stroked="f">
             <v:textbox>
               <w:txbxContent>
                 <w:p>
@@ -1309,6 +1300,7 @@
                   <w:r>
                     <w:t xml:space="preserve">Figure </w:t>
                   </w:r>
+                  <w:proofErr w:type="gramEnd"/>
                   <w:r>
                     <w:fldChar w:fldCharType="begin"/>
                   </w:r>
@@ -1328,6 +1320,7 @@
                     <w:fldChar w:fldCharType="end"/>
                   </w:r>
                   <w:bookmarkEnd w:id="1"/>
+                  <w:proofErr w:type="gramStart"/>
                   <w:r>
                     <w:t>.</w:t>
                   </w:r>
@@ -2342,7 +2335,7 @@
           <w:noProof/>
         </w:rPr>
         <w:pict>
-          <v:shape id="_x0000_s1032" type="#_x0000_t202" style="position:absolute;left:0;text-align:left;margin-left:2816.95pt;margin-top:0;width:247.6pt;height:165.75pt;z-index:251664384;visibility:visible;mso-wrap-distance-left:9pt;mso-wrap-distance-top:0;mso-wrap-distance-right:9pt;mso-wrap-distance-bottom:0;mso-position-horizontal:right;mso-position-horizontal-relative:margin;mso-position-vertical:bottom;mso-position-vertical-relative:margin;mso-width-relative:margin;mso-height-relative:margin;v-text-anchor:top" o:gfxdata="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" stroked="f">
+          <v:shape id="_x0000_s1032" type="#_x0000_t202" style="position:absolute;left:0;text-align:left;margin-left:3209.75pt;margin-top:0;width:247.6pt;height:165.75pt;z-index:251664384;visibility:visible;mso-wrap-distance-left:9pt;mso-wrap-distance-top:0;mso-wrap-distance-right:9pt;mso-wrap-distance-bottom:0;mso-position-horizontal:right;mso-position-horizontal-relative:margin;mso-position-vertical:bottom;mso-position-vertical-relative:margin;mso-width-relative:margin;mso-height-relative:margin;v-text-anchor:top" o:gfxdata="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" stroked="f">
             <v:textbox style="mso-next-textbox:#_x0000_s1032">
               <w:txbxContent>
                 <w:p>
@@ -2411,6 +2404,7 @@
                   <w:r>
                     <w:t xml:space="preserve">Figure </w:t>
                   </w:r>
+                  <w:proofErr w:type="gramEnd"/>
                   <w:r>
                     <w:fldChar w:fldCharType="begin"/>
                   </w:r>
@@ -2430,6 +2424,7 @@
                     <w:fldChar w:fldCharType="end"/>
                   </w:r>
                   <w:bookmarkEnd w:id="3"/>
+                  <w:proofErr w:type="gramStart"/>
                   <w:r>
                     <w:t>.</w:t>
                   </w:r>
@@ -2462,7 +2457,13 @@
         <w:t xml:space="preserve">a standard LCD display </w:t>
       </w:r>
       <w:r>
-        <w:t xml:space="preserve">for background colors, and a colorimeter for color measurements (see section 4 for a detailed description of our experimental test-bed). </w:t>
+        <w:t>for back</w:t>
+      </w:r>
+      <w:r>
+        <w:t>-</w:t>
+      </w:r>
+      <w:r>
+        <w:t xml:space="preserve">ground colors, and a colorimeter for color measurements (see section 4 for a detailed description of our experimental test-bed). </w:t>
       </w:r>
       <w:r>
         <w:t>To examine the colors in the background</w:t>
@@ -2541,16 +2542,34 @@
         <w:t>which is more sensitive to colors in the blue or green hours. Therefore, w</w:t>
       </w:r>
       <w:r>
-        <w:t>e used the CIE 1976 Lab color space, a perceptually uniform color space, to calculate the perceptu</w:t>
-      </w:r>
-      <w:r>
-        <w:t xml:space="preserve">al difference between colors; e.g. the distance between a color and its shift when blended, or the distance between a blend </w:t>
+        <w:t xml:space="preserve">e used the CIE 1976 Lab color space, a </w:t>
+      </w:r>
+      <w:proofErr w:type="spellStart"/>
+      <w:r>
+        <w:t>percep</w:t>
+      </w:r>
+      <w:r>
+        <w:t>-</w:t>
+      </w:r>
+      <w:r>
+        <w:t>tually</w:t>
+      </w:r>
+      <w:proofErr w:type="spellEnd"/>
+      <w:r>
+        <w:t xml:space="preserve"> uniform color space, to calculate the perceptu</w:t>
+      </w:r>
+      <w:r>
+        <w:t xml:space="preserve">al difference between colors; e.g. the distance between a color and its shift when blended, or the distance between a </w:t>
       </w:r>
       <w:r>
         <w:t>prediction and</w:t>
       </w:r>
       <w:r>
-        <w:t xml:space="preserve"> the measured blend.</w:t>
+        <w:t xml:space="preserve"> the </w:t>
+      </w:r>
+      <w:r>
+        <w:lastRenderedPageBreak/>
+        <w:t>measured blend.</w:t>
       </w:r>
     </w:p>
     <w:p>
@@ -2561,9 +2580,8 @@
         <w:rPr>
           <w:noProof/>
         </w:rPr>
-        <w:lastRenderedPageBreak/>
         <w:pict>
-          <v:shape id="_x0000_s1046" type="#_x0000_t202" style="position:absolute;left:0;text-align:left;margin-left:2254.4pt;margin-top:0;width:239.05pt;height:234pt;z-index:251678720;visibility:visible;mso-wrap-distance-left:9pt;mso-wrap-distance-top:0;mso-wrap-distance-right:9pt;mso-wrap-distance-bottom:0;mso-position-horizontal:right;mso-position-horizontal-relative:margin;mso-position-vertical:bottom;mso-position-vertical-relative:margin;mso-width-relative:margin;mso-height-relative:margin;v-text-anchor:top" o:gfxdata="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" stroked="f">
+          <v:shape id="_x0000_s1046" type="#_x0000_t202" style="position:absolute;left:0;text-align:left;margin-left:2630.1pt;margin-top:0;width:239.05pt;height:234pt;z-index:251678720;visibility:visible;mso-wrap-distance-left:9pt;mso-wrap-distance-top:0;mso-wrap-distance-right:9pt;mso-wrap-distance-bottom:0;mso-position-horizontal:right;mso-position-horizontal-relative:margin;mso-position-vertical:bottom;mso-position-vertical-relative:margin;mso-width-relative:margin;mso-height-relative:margin;v-text-anchor:top" o:gfxdata="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" stroked="f">
             <v:textbox style="mso-next-textbox:#_x0000_s1046">
               <w:txbxContent>
                 <w:p>
@@ -2633,6 +2651,7 @@
                   <w:r>
                     <w:t xml:space="preserve">Figure </w:t>
                   </w:r>
+                  <w:proofErr w:type="gramEnd"/>
                   <w:r>
                     <w:fldChar w:fldCharType="begin"/>
                   </w:r>
@@ -2652,6 +2671,7 @@
                     <w:fldChar w:fldCharType="end"/>
                   </w:r>
                   <w:bookmarkEnd w:id="4"/>
+                  <w:proofErr w:type="gramStart"/>
                   <w:r>
                     <w:t>.</w:t>
                   </w:r>
@@ -3278,11 +3298,11 @@
         <w:fldChar w:fldCharType="end"/>
       </w:r>
       <w:r>
-        <w:t xml:space="preserve">. While these works deals primarily in device dependent RGB space, higher correction accuracy is achieved by working on the device independent CIE XYZ color space </w:t>
+        <w:t xml:space="preserve">. While these works deals primarily in device </w:t>
       </w:r>
       <w:r>
         <w:lastRenderedPageBreak/>
-        <w:t xml:space="preserve">[Ashdown, </w:t>
+        <w:t xml:space="preserve">dependent RGB space, higher correction accuracy is achieved by working on the device independent CIE XYZ color space [Ashdown, </w:t>
       </w:r>
       <w:proofErr w:type="spellStart"/>
       <w:r>
@@ -3450,7 +3470,11 @@
         <w:pStyle w:val="Text"/>
       </w:pPr>
       <w:r>
-        <w:t xml:space="preserve">Our test-bed works with three see-through displays: two projector-based and one transparent OLED. The projector-based displays use </w:t>
+        <w:t xml:space="preserve">Our test-bed works with three see-through displays: two projector-based and one transparent OLED. The projector-based </w:t>
+      </w:r>
+      <w:r>
+        <w:lastRenderedPageBreak/>
+        <w:t xml:space="preserve">displays use </w:t>
       </w:r>
       <w:r>
         <w:t>3</w:t>
@@ -3493,11 +3517,7 @@
         <w:t xml:space="preserve"> </w:t>
       </w:r>
       <w:r>
-        <w:t xml:space="preserve">and one </w:t>
-      </w:r>
-      <w:r>
-        <w:lastRenderedPageBreak/>
-        <w:t xml:space="preserve">of </w:t>
+        <w:t xml:space="preserve">and one of </w:t>
       </w:r>
       <w:r>
         <w:t>two projector</w:t>
@@ -3772,7 +3792,7 @@
       </w:pPr>
       <w:r>
         <w:pict>
-          <v:shape id="_x0000_s1060" type="#_x0000_t202" style="width:239.6pt;height:119.9pt;visibility:visible;mso-left-percent:-10001;mso-top-percent:-10001;mso-wrap-distance-left:9pt;mso-wrap-distance-top:0;mso-wrap-distance-right:9pt;mso-wrap-distance-bottom:0;mso-position-horizontal:absolute;mso-position-horizontal-relative:char;mso-position-vertical:absolute;mso-position-vertical-relative:line;mso-left-percent:-10001;mso-top-percent:-10001;mso-width-relative:margin;mso-height-relative:margin;v-text-anchor:top" o:gfxdata="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" stroked="f">
+          <v:shape id="_x0000_s1053" type="#_x0000_t202" style="width:239.6pt;height:119.9pt;visibility:visible;mso-left-percent:-10001;mso-top-percent:-10001;mso-wrap-distance-left:9pt;mso-wrap-distance-top:0;mso-wrap-distance-right:9pt;mso-wrap-distance-bottom:0;mso-position-horizontal:absolute;mso-position-horizontal-relative:char;mso-position-vertical:absolute;mso-position-vertical-relative:line;mso-left-percent:-10001;mso-top-percent:-10001;mso-width-relative:margin;mso-height-relative:margin;v-text-anchor:top" o:gfxdata="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" stroked="f">
             <v:textbox>
               <w:txbxContent>
                 <w:tbl>
@@ -4632,6 +4652,7 @@
                   <w:r>
                     <w:t xml:space="preserve">Figure </w:t>
                   </w:r>
+                  <w:proofErr w:type="gramEnd"/>
                   <w:r>
                     <w:fldChar w:fldCharType="begin"/>
                   </w:r>
@@ -4651,6 +4672,7 @@
                     <w:fldChar w:fldCharType="end"/>
                   </w:r>
                   <w:bookmarkEnd w:id="5"/>
+                  <w:proofErr w:type="gramStart"/>
                   <w:r>
                     <w:t>.</w:t>
                   </w:r>
@@ -4704,6 +4726,7 @@
         <w:t xml:space="preserve">a smaller set of </w:t>
       </w:r>
       <w:r>
+        <w:lastRenderedPageBreak/>
         <w:t>perceptually different bins</w:t>
       </w:r>
       <w:r>
@@ -4719,11 +4742,7 @@
         <w:t xml:space="preserve"> </w:t>
       </w:r>
       <w:r>
-        <w:t xml:space="preserve">LAB color space into boxes of 5×5×5 – a method </w:t>
-      </w:r>
-      <w:r>
-        <w:lastRenderedPageBreak/>
-        <w:t xml:space="preserve">proposed by </w:t>
+        <w:t xml:space="preserve">LAB color space into boxes of 5×5×5 – a method proposed by </w:t>
       </w:r>
       <w:proofErr w:type="spellStart"/>
       <w:r>
@@ -4948,7 +4967,7 @@
       </w:pPr>
       <w:r>
         <w:pict>
-          <v:shape id="_x0000_s1059" type="#_x0000_t202" style="width:244.45pt;height:75.2pt;visibility:visible;mso-left-percent:-10001;mso-top-percent:-10001;mso-wrap-distance-left:9pt;mso-wrap-distance-top:0;mso-wrap-distance-right:9pt;mso-wrap-distance-bottom:0;mso-position-horizontal:absolute;mso-position-horizontal-relative:char;mso-position-vertical:absolute;mso-position-vertical-relative:line;mso-left-percent:-10001;mso-top-percent:-10001;mso-width-relative:margin;mso-height-relative:margin;v-text-anchor:top" o:gfxdata="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" fillcolor="#f2f2f2 [3052]" strokecolor="#d8d8d8 [2732]">
+          <v:shape id="_x0000_s1052" type="#_x0000_t202" style="width:244.45pt;height:75.2pt;visibility:visible;mso-left-percent:-10001;mso-top-percent:-10001;mso-wrap-distance-left:9pt;mso-wrap-distance-top:0;mso-wrap-distance-right:9pt;mso-wrap-distance-bottom:0;mso-position-horizontal:absolute;mso-position-horizontal-relative:char;mso-position-vertical:absolute;mso-position-vertical-relative:line;mso-left-percent:-10001;mso-top-percent:-10001;mso-width-relative:margin;mso-height-relative:margin;v-text-anchor:top" o:gfxdata="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" fillcolor="#f2f2f2 [3052]" strokecolor="#d8d8d8 [2732]">
             <v:textbox>
               <w:txbxContent>
                 <w:p>
@@ -5176,7 +5195,7 @@
       </w:pPr>
       <w:r>
         <w:pict>
-          <v:shape id="_x0000_s1058" type="#_x0000_t202" style="width:244.45pt;height:56.45pt;visibility:visible;mso-left-percent:-10001;mso-top-percent:-10001;mso-wrap-distance-left:9pt;mso-wrap-distance-top:0;mso-wrap-distance-right:9pt;mso-wrap-distance-bottom:0;mso-position-horizontal:absolute;mso-position-horizontal-relative:char;mso-position-vertical:absolute;mso-position-vertical-relative:line;mso-left-percent:-10001;mso-top-percent:-10001;mso-width-relative:margin;mso-height-relative:margin;v-text-anchor:top" o:gfxdata="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" fillcolor="#f2f2f2 [3052]" strokecolor="#d8d8d8 [2732]">
+          <v:shape id="_x0000_s1051" type="#_x0000_t202" style="width:244.45pt;height:56.45pt;visibility:visible;mso-left-percent:-10001;mso-top-percent:-10001;mso-wrap-distance-left:9pt;mso-wrap-distance-top:0;mso-wrap-distance-right:9pt;mso-wrap-distance-bottom:0;mso-position-horizontal:absolute;mso-position-horizontal-relative:char;mso-position-vertical:absolute;mso-position-vertical-relative:line;mso-left-percent:-10001;mso-top-percent:-10001;mso-width-relative:margin;mso-height-relative:margin;v-text-anchor:top" o:gfxdata="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" fillcolor="#f2f2f2 [3052]" strokecolor="#d8d8d8 [2732]">
             <v:textbox>
               <w:txbxContent>
                 <w:p>
@@ -5383,7 +5402,11 @@
         <w:t>popularity</w:t>
       </w:r>
       <w:r>
-        <w:t xml:space="preserve"> in the literature and as a representative set of their kind. Listing 3 presents how we used CAT models for our blending predictions; we transformed the foreground color using the </w:t>
+        <w:t xml:space="preserve"> in the literature and as a representative set of their kind. Listing 3 presents how we used CAT models for our blending predictions; we transformed </w:t>
+      </w:r>
+      <w:r>
+        <w:lastRenderedPageBreak/>
+        <w:t xml:space="preserve">the foreground color using the </w:t>
       </w:r>
       <w:r>
         <w:t xml:space="preserve">respective </w:t>
@@ -5433,10 +5456,16 @@
         <w:pStyle w:val="Text"/>
         <w:ind w:firstLine="0"/>
       </w:pPr>
+    </w:p>
+    <w:p>
+      <w:pPr>
+        <w:pStyle w:val="Text"/>
+        <w:ind w:firstLine="0"/>
+      </w:pPr>
       <w:r>
         <w:pict>
-          <v:shape id="_x0000_s1057" type="#_x0000_t202" style="width:244.45pt;height:64.95pt;visibility:visible;mso-left-percent:-10001;mso-top-percent:-10001;mso-wrap-distance-left:9pt;mso-wrap-distance-top:0;mso-wrap-distance-right:9pt;mso-wrap-distance-bottom:0;mso-position-horizontal:absolute;mso-position-horizontal-relative:char;mso-position-vertical:absolute;mso-position-vertical-relative:line;mso-left-percent:-10001;mso-top-percent:-10001;mso-width-relative:margin;mso-height-relative:margin;v-text-anchor:top" o:gfxdata="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" fillcolor="#f2f2f2 [3052]" strokecolor="#d8d8d8 [2732]">
-            <v:textbox style="mso-next-textbox:#_x0000_s1057">
+          <v:shape id="_x0000_s1050" type="#_x0000_t202" style="width:244.45pt;height:64.95pt;visibility:visible;mso-left-percent:-10001;mso-top-percent:-10001;mso-wrap-distance-left:9pt;mso-wrap-distance-top:0;mso-wrap-distance-right:9pt;mso-wrap-distance-bottom:0;mso-position-horizontal:absolute;mso-position-horizontal-relative:char;mso-position-vertical:absolute;mso-position-vertical-relative:line;mso-left-percent:-10001;mso-top-percent:-10001;mso-width-relative:margin;mso-height-relative:margin;v-text-anchor:top" o:gfxdata="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" fillcolor="#f2f2f2 [3052]" strokecolor="#d8d8d8 [2732]">
+            <v:textbox style="mso-next-textbox:#_x0000_s1050">
               <w:txbxContent>
                 <w:p>
                   <w:pPr>
@@ -5557,6 +5586,7 @@
     <w:p>
       <w:pPr>
         <w:pStyle w:val="Text"/>
+        <w:ind w:firstLine="0"/>
       </w:pPr>
     </w:p>
     <w:p>
@@ -6186,6 +6216,7 @@
                   <w:r>
                     <w:t xml:space="preserve">Figure </w:t>
                   </w:r>
+                  <w:proofErr w:type="gramEnd"/>
                   <w:r>
                     <w:fldChar w:fldCharType="begin"/>
                   </w:r>
@@ -6205,6 +6236,7 @@
                     <w:fldChar w:fldCharType="end"/>
                   </w:r>
                   <w:bookmarkEnd w:id="6"/>
+                  <w:proofErr w:type="gramStart"/>
                   <w:r>
                     <w:t>.</w:t>
                   </w:r>
@@ -6310,7 +6342,7 @@
           <w:noProof/>
         </w:rPr>
         <w:pict>
-          <v:shape id="_x0000_s1043" type="#_x0000_t202" style="position:absolute;left:0;text-align:left;margin-left:1023.75pt;margin-top:0;width:241.1pt;height:77.1pt;z-index:251676672;visibility:visible;mso-wrap-distance-left:9pt;mso-wrap-distance-top:0;mso-wrap-distance-right:9pt;mso-wrap-distance-bottom:0;mso-position-horizontal:right;mso-position-horizontal-relative:margin;mso-position-vertical:top;mso-position-vertical-relative:margin;mso-width-relative:margin;mso-height-relative:margin;v-text-anchor:top" o:gfxdata="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" stroked="f">
+          <v:shape id="_x0000_s1043" type="#_x0000_t202" style="position:absolute;left:0;text-align:left;margin-left:1403.55pt;margin-top:0;width:241.1pt;height:77.1pt;z-index:251676672;visibility:visible;mso-wrap-distance-left:9pt;mso-wrap-distance-top:0;mso-wrap-distance-right:9pt;mso-wrap-distance-bottom:0;mso-position-horizontal:right;mso-position-horizontal-relative:margin;mso-position-vertical:top;mso-position-vertical-relative:margin;mso-width-relative:margin;mso-height-relative:margin;v-text-anchor:top" o:gfxdata="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" stroked="f">
             <v:textbox style="mso-next-textbox:#_x0000_s1043">
               <w:txbxContent>
                 <w:p>
@@ -6379,6 +6411,7 @@
                   <w:r>
                     <w:t xml:space="preserve">Figure </w:t>
                   </w:r>
+                  <w:proofErr w:type="gramEnd"/>
                   <w:r>
                     <w:fldChar w:fldCharType="begin"/>
                   </w:r>
@@ -6398,6 +6431,7 @@
                     <w:fldChar w:fldCharType="end"/>
                   </w:r>
                   <w:bookmarkEnd w:id="8"/>
+                  <w:proofErr w:type="gramStart"/>
                   <w:r>
                     <w:t>.</w:t>
                   </w:r>
@@ -6426,7 +6460,11 @@
       </w:r>
       <w:proofErr w:type="spellEnd"/>
       <w:r>
-        <w:t xml:space="preserve"> distance of XX.XX (XX.XX JND), similar to distance to the first square in Figure 8; while the worst prediction is at an </w:t>
+        <w:t xml:space="preserve"> distance of XX.XX (XX.XX JND), similar to distance to the first square in Figure 8; while the worst </w:t>
+      </w:r>
+      <w:r>
+        <w:lastRenderedPageBreak/>
+        <w:t xml:space="preserve">prediction is at an </w:t>
       </w:r>
       <w:proofErr w:type="spellStart"/>
       <w:r>
@@ -6451,7 +6489,6 @@
         <w:rPr>
           <w:noProof/>
         </w:rPr>
-        <w:lastRenderedPageBreak/>
         <w:pict>
           <v:shape id="_x0000_s1041" type="#_x0000_t202" style="position:absolute;left:0;text-align:left;margin-left:0;margin-top:0;width:246.4pt;height:158.15pt;z-index:251674624;visibility:visible;mso-height-percent:200;mso-wrap-distance-left:9pt;mso-wrap-distance-top:0;mso-wrap-distance-right:9pt;mso-wrap-distance-bottom:0;mso-position-horizontal:left;mso-position-horizontal-relative:margin;mso-position-vertical:top;mso-position-vertical-relative:margin;mso-height-percent:200;mso-width-relative:margin;mso-height-relative:margin;v-text-anchor:top" o:gfxdata="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" stroked="f">
             <v:textbox style="mso-fit-shape-to-text:t">
@@ -6522,6 +6559,7 @@
                   <w:r>
                     <w:t xml:space="preserve">Figure </w:t>
                   </w:r>
+                  <w:proofErr w:type="gramEnd"/>
                   <w:r>
                     <w:fldChar w:fldCharType="begin"/>
                   </w:r>
@@ -6541,6 +6579,7 @@
                     <w:fldChar w:fldCharType="end"/>
                   </w:r>
                   <w:bookmarkEnd w:id="9"/>
+                  <w:proofErr w:type="gramStart"/>
                   <w:r>
                     <w:t>.</w:t>
                   </w:r>
@@ -6699,10 +6738,96 @@
         <w:t xml:space="preserve">: 13.67 avg. dist., 6.43 std. dev.). </w:t>
       </w:r>
       <w:r>
+        <w:t xml:space="preserve">Finally, when applied to the T-OLED display </w:t>
+      </w:r>
+      <w:r>
+        <w:t>the</w:t>
+      </w:r>
+      <w:r>
+        <w:t xml:space="preserve"> </w:t>
+      </w:r>
+      <w:r>
+        <w:t xml:space="preserve">BP model also performed with higher accuracy for both background configurations </w:t>
+      </w:r>
+      <w:r>
         <w:rPr>
           <w:highlight w:val="yellow"/>
         </w:rPr>
-        <w:t>Finally, THE T-OLED…</w:t>
+        <w:t>(</w:t>
+      </w:r>
+      <w:r>
+        <w:rPr>
+          <w:i/>
+          <w:highlight w:val="yellow"/>
+        </w:rPr>
+        <w:t>front</w:t>
+      </w:r>
+      <w:r>
+        <w:rPr>
+          <w:highlight w:val="yellow"/>
+        </w:rPr>
+        <w:t xml:space="preserve">: 10.28 avg. dist., 5.39 std. dev. – </w:t>
+      </w:r>
+      <w:r>
+        <w:rPr>
+          <w:i/>
+          <w:highlight w:val="yellow"/>
+        </w:rPr>
+        <w:lastRenderedPageBreak/>
+        <w:t>behind</w:t>
+      </w:r>
+      <w:r>
+        <w:rPr>
+          <w:highlight w:val="yellow"/>
+        </w:rPr>
+        <w:t>: 2.77 avg. dist., 1.9 std. dev.)</w:t>
+      </w:r>
+      <w:r>
+        <w:t xml:space="preserve"> than the DM model </w:t>
+      </w:r>
+      <w:r>
+        <w:rPr>
+          <w:highlight w:val="yellow"/>
+        </w:rPr>
+        <w:t>(</w:t>
+      </w:r>
+      <w:r>
+        <w:rPr>
+          <w:i/>
+          <w:highlight w:val="yellow"/>
+        </w:rPr>
+        <w:t>front</w:t>
+      </w:r>
+      <w:r>
+        <w:rPr>
+          <w:highlight w:val="yellow"/>
+        </w:rPr>
+        <w:t xml:space="preserve">: 17.5 avg. dist., 7.27 std. dev. – </w:t>
+      </w:r>
+      <w:r>
+        <w:rPr>
+          <w:i/>
+          <w:highlight w:val="yellow"/>
+        </w:rPr>
+        <w:t>behind</w:t>
+      </w:r>
+      <w:r>
+        <w:rPr>
+          <w:highlight w:val="yellow"/>
+        </w:rPr>
+        <w:t>: 13.67 avg. dist., 6.43 std. dev.)</w:t>
+      </w:r>
+      <w:r>
+        <w:t xml:space="preserve">. A paired-samples T-test between BP and DM predictions showed that the differences are significant for the p3700, p2200, and T-OLED display at </w:t>
+      </w:r>
+      <w:r>
+        <w:rPr>
+          <w:highlight w:val="yellow"/>
+        </w:rPr>
+        <w:t>p &lt; 1.000 with t = 1, t = 2, and t = 3</w:t>
+      </w:r>
+      <w:r>
+        <w:t xml:space="preserve"> respectively.</w:t>
       </w:r>
     </w:p>
     <w:p>
@@ -6734,15 +6859,7 @@
         <w:rPr>
           <w:highlight w:val="yellow"/>
         </w:rPr>
-        <w:t>with predictions ranging between 1 and</w:t>
-      </w:r>
-      <w:bookmarkStart w:id="10" w:name="_GoBack"/>
-      <w:bookmarkEnd w:id="10"/>
-      <w:r>
-        <w:rPr>
-          <w:highlight w:val="yellow"/>
-        </w:rPr>
-        <w:t xml:space="preserve"> 4 JNDs</w:t>
+        <w:t>with predictions ranging between 1 and 4 JNDs</w:t>
       </w:r>
       <w:r>
         <w:t xml:space="preserve">. </w:t>
@@ -6772,25 +6889,7 @@
         <w:t>stressing out the importance</w:t>
       </w:r>
       <w:r>
-        <w:t xml:space="preserve"> of the </w:t>
-      </w:r>
-      <w:r>
-        <w:lastRenderedPageBreak/>
-        <w:t xml:space="preserve">first display distortion (how the display </w:t>
-      </w:r>
-      <w:proofErr w:type="spellStart"/>
-      <w:r>
-        <w:t>repre</w:t>
-      </w:r>
-      <w:r>
-        <w:t>-</w:t>
-      </w:r>
-      <w:r>
-        <w:t>sents</w:t>
-      </w:r>
-      <w:proofErr w:type="spellEnd"/>
-      <w:r>
-        <w:t xml:space="preserve"> digital color)</w:t>
+        <w:t xml:space="preserve"> of the first display distortion (how the display represents digital color)</w:t>
       </w:r>
       <w:r>
         <w:t xml:space="preserve"> as the dominant factor for color prediction</w:t>
@@ -6825,6 +6924,7 @@
     <w:p>
       <w:pPr>
         <w:pStyle w:val="Text"/>
+        <w:ind w:firstLine="0"/>
       </w:pPr>
       <w:r>
         <w:rPr>
@@ -6846,7 +6946,7 @@
                     </w:rPr>
                     <w:drawing>
                       <wp:inline distT="0" distB="0" distL="0" distR="0" wp14:anchorId="5F5B2D5B" wp14:editId="47E7E868">
-                        <wp:extent cx="6620474" cy="3249527"/>
+                        <wp:extent cx="6620472" cy="3249527"/>
                         <wp:effectExtent l="0" t="0" r="0" b="0"/>
                         <wp:docPr id="4" name="Picture 4"/>
                         <wp:cNvGraphicFramePr>
@@ -6874,7 +6974,7 @@
                               <pic:spPr>
                                 <a:xfrm>
                                   <a:off x="0" y="0"/>
-                                  <a:ext cx="6620474" cy="3249527"/>
+                                  <a:ext cx="6620472" cy="3249527"/>
                                 </a:xfrm>
                                 <a:prstGeom prst="rect">
                                   <a:avLst/>
@@ -6896,11 +6996,12 @@
                     </w:numPr>
                     <w:jc w:val="left"/>
                   </w:pPr>
-                  <w:bookmarkStart w:id="11" w:name="_Ref354513153"/>
+                  <w:bookmarkStart w:id="10" w:name="_Ref354513153"/>
                   <w:proofErr w:type="gramStart"/>
                   <w:r>
                     <w:t xml:space="preserve">Figure </w:t>
                   </w:r>
+                  <w:proofErr w:type="gramEnd"/>
                   <w:r>
                     <w:fldChar w:fldCharType="begin"/>
                   </w:r>
@@ -6919,7 +7020,8 @@
                   <w:r>
                     <w:fldChar w:fldCharType="end"/>
                   </w:r>
-                  <w:bookmarkEnd w:id="11"/>
+                  <w:bookmarkEnd w:id="10"/>
+                  <w:proofErr w:type="gramStart"/>
                   <w:r>
                     <w:t>.</w:t>
                   </w:r>
@@ -6940,92 +7042,276 @@
         </w:pict>
       </w:r>
       <w:r>
-        <w:t xml:space="preserve">Color correction is based on basic rules of color physics where the two color values can be added to from the third. As shown in many previous works in projection based spatial AR[16][4][8] the backgrounds effect on the digital content can be neutralized by counter balancing the digital color with a negative equivalent of the background. As shown in [Ashdown, </w:t>
-      </w:r>
-      <w:proofErr w:type="spellStart"/>
-      <w:r>
-        <w:t>Menk</w:t>
-      </w:r>
-      <w:proofErr w:type="spellEnd"/>
-      <w:r>
-        <w:t xml:space="preserve">] with these operations did in device independent color space archives higher correction accuracy. Based on the results from our prediction models results the binned profile model which considers the effect of the screen on the background was found to be most accurate. We decided to do the color correct based on this highly precise model for correction. </w:t>
-      </w:r>
-    </w:p>
-    <w:p>
-      <w:pPr>
-        <w:pStyle w:val="Text"/>
-      </w:pPr>
-      <w:r>
-        <w:t>The Binned profile based correction is built on the capacity of the system to predict how the color changes accurately. The correction algorithm makes use of the linear addition present in color. To preserve we try to counter balance the background’s color in the digital color. Such that when the corrected color is rendered on the screen, it turns into the correct foreground color on blending.</w:t>
-      </w:r>
-    </w:p>
-    <w:p>
-      <w:pPr>
-        <w:pStyle w:val="Text"/>
-      </w:pPr>
-      <w:r>
-        <w:t>Although the previous work have used direct model as the solution to correct color [</w:t>
-      </w:r>
-      <w:proofErr w:type="spellStart"/>
-      <w:r>
-        <w:t>Weiland</w:t>
-      </w:r>
-      <w:proofErr w:type="spellEnd"/>
-      <w:r>
-        <w:t xml:space="preserve">] or have suggested as a possible approach to correct </w:t>
-      </w:r>
-      <w:proofErr w:type="gramStart"/>
-      <w:r>
-        <w:t>color[</w:t>
-      </w:r>
-      <w:proofErr w:type="spellStart"/>
-      <w:proofErr w:type="gramEnd"/>
-      <w:r>
-        <w:t>gabbard</w:t>
-      </w:r>
-      <w:proofErr w:type="spellEnd"/>
-      <w:r>
-        <w:t xml:space="preserve">]. As the results from our study on model precisions accuracy shows how the screen changes the background and how the display shows the colors have a very high influence on the color blending. Based on our results we build bin profile model </w:t>
-      </w:r>
-      <w:proofErr w:type="gramStart"/>
-      <w:r>
-        <w:t>based  algorithm</w:t>
-      </w:r>
-      <w:proofErr w:type="gramEnd"/>
-      <w:r>
-        <w:t xml:space="preserve"> to correct colors taking these distortions into </w:t>
-      </w:r>
-      <w:r>
-        <w:t>account</w:t>
+        <w:t xml:space="preserve">Color </w:t>
+      </w:r>
+      <w:r>
+        <w:t>preservation</w:t>
+      </w:r>
+      <w:r>
+        <w:t xml:space="preserve"> </w:t>
+      </w:r>
+      <w:r>
+        <w:t xml:space="preserve">aims finding an alternative color which, upon mixing with the background, results on the </w:t>
+      </w:r>
+      <w:r>
+        <w:t xml:space="preserve">color </w:t>
+      </w:r>
+      <w:r>
+        <w:t>originally desired</w:t>
+      </w:r>
+      <w:r>
+        <w:t xml:space="preserve"> by the designer</w:t>
+      </w:r>
+      <w:r>
+        <w:t xml:space="preserve">. Researchers investigated this approach applied to </w:t>
+      </w:r>
+      <w:r>
+        <w:t xml:space="preserve">projector-based spatial AR </w:t>
+      </w:r>
+      <w:r>
+        <w:t xml:space="preserve">in order </w:t>
+      </w:r>
+      <w:r>
+        <w:t>to cancel</w:t>
+      </w:r>
+      <w:r>
+        <w:t xml:space="preserve"> the </w:t>
+      </w:r>
+      <w:r>
+        <w:t xml:space="preserve">effect of the projection surface </w:t>
+      </w:r>
+      <w:r>
+        <w:t xml:space="preserve">on the </w:t>
+      </w:r>
+      <w:r>
+        <w:t xml:space="preserve">projected </w:t>
+      </w:r>
+      <w:r>
+        <w:t xml:space="preserve">image by applying a </w:t>
+      </w:r>
+      <w:r>
+        <w:t>negative equivalent of the background</w:t>
+      </w:r>
+      <w:r>
+        <w:t xml:space="preserve"> surface</w:t>
       </w:r>
       <w:r>
         <w:t>.</w:t>
       </w:r>
-    </w:p>
-    <w:p>
-      <w:pPr>
-        <w:pStyle w:val="Text"/>
-      </w:pPr>
-      <w:r>
-        <w:t xml:space="preserve">Correction algorithm is given in listing 4 works as follows, any given digital color is first mapper with its equivalent displayed color using bin profile, and then linear color subtraction is applied on XYZ values of the displayed color to find the counter balanced color. This counter balanced color is again matched with bin to </w:t>
+      <w:r>
+        <w:t xml:space="preserve"> In this section we bring color preservation to see-through displays by leveraging the </w:t>
+      </w:r>
+      <w:r>
+        <w:t xml:space="preserve">display profile and the </w:t>
+      </w:r>
+      <w:r>
+        <w:t xml:space="preserve">prediction accuracy of the BP model </w:t>
+      </w:r>
+      <w:r>
+        <w:t xml:space="preserve">as </w:t>
+      </w:r>
+      <w:r>
+        <w:t>explored in section 5.</w:t>
+      </w:r>
+      <w:r>
+        <w:t xml:space="preserve"> </w:t>
+      </w:r>
+    </w:p>
+    <w:p>
+      <w:pPr>
+        <w:pStyle w:val="Text"/>
+      </w:pPr>
+      <w:r>
+        <w:t>When correcting a color, the system evaluates all colors on the display profile finding a color which, when blended with the background color, comes the closest to the originally intended color.</w:t>
+      </w:r>
+      <w:r>
+        <w:t xml:space="preserve"> This algorithm is described in Listing 4. First, the foreground color </w:t>
+      </w:r>
+      <w:r>
+        <w:t>(</w:t>
+      </w:r>
+      <w:r>
+        <w:rPr>
+          <w:i/>
+        </w:rPr>
+        <w:t>foreground</w:t>
+      </w:r>
+      <w:r>
+        <w:t xml:space="preserve"> - </w:t>
+      </w:r>
+      <w:r>
+        <w:t>the RGB color the system wants to paint on the screen) is mapped</w:t>
+      </w:r>
+      <w:r>
+        <w:t xml:space="preserve"> </w:t>
+      </w:r>
+      <w:r>
+        <w:t xml:space="preserve">to the closest </w:t>
+      </w:r>
+      <w:r>
+        <w:t xml:space="preserve">of </w:t>
+      </w:r>
+      <w:r>
+        <w:t xml:space="preserve">the binned RGB colors </w:t>
+      </w:r>
+      <w:r>
+        <w:t>(</w:t>
+      </w:r>
+      <w:proofErr w:type="spellStart"/>
+      <w:r>
+        <w:rPr>
+          <w:i/>
+        </w:rPr>
+        <w:t>binned_foreground</w:t>
+      </w:r>
+      <w:proofErr w:type="spellEnd"/>
+      <w:r>
+        <w:t xml:space="preserve"> - </w:t>
+      </w:r>
+      <w:r>
+        <w:t xml:space="preserve">see </w:t>
+      </w:r>
+      <w:r>
+        <w:fldChar w:fldCharType="begin"/>
+      </w:r>
+      <w:r>
+        <w:instrText xml:space="preserve"> REF _Ref354424526 \h </w:instrText>
+      </w:r>
+      <w:r>
+        <w:fldChar w:fldCharType="separate"/>
+      </w:r>
+      <w:r>
+        <w:t xml:space="preserve">Figure </w:t>
+      </w:r>
+      <w:r>
+        <w:rPr>
+          <w:noProof/>
+        </w:rPr>
+        <w:t>5</w:t>
+      </w:r>
+      <w:r>
+        <w:fldChar w:fldCharType="end"/>
+      </w:r>
+      <w:r>
+        <w:t>B</w:t>
+      </w:r>
+      <w:r>
+        <w:t>).</w:t>
+      </w:r>
+      <w:r>
+        <w:t xml:space="preserve"> Second, based on the display profile, the binned color is mapped to its actual representation </w:t>
+      </w:r>
+      <w:r>
+        <w:t>(</w:t>
+      </w:r>
+      <w:proofErr w:type="spellStart"/>
+      <w:r>
+        <w:rPr>
+          <w:i/>
+        </w:rPr>
+        <w:t>display_foreground</w:t>
+      </w:r>
+      <w:proofErr w:type="spellEnd"/>
+      <w:r>
+        <w:t xml:space="preserve"> - </w:t>
+      </w:r>
+      <w:r>
+        <w:t xml:space="preserve">the way such binned color is actually shown by the display). Third, for each color on the </w:t>
+      </w:r>
+      <w:r>
+        <w:t xml:space="preserve">display profile, the system predicts its blending with the background </w:t>
+      </w:r>
+      <w:r>
+        <w:t>(</w:t>
+      </w:r>
+      <w:r>
+        <w:rPr>
+          <w:i/>
+        </w:rPr>
+        <w:t>prediction</w:t>
+      </w:r>
+      <w:r>
+        <w:t xml:space="preserve">) and measures the distance between the </w:t>
       </w:r>
       <w:r>
         <w:lastRenderedPageBreak/>
-        <w:t>find the color to be displayed on the display. As we are wo</w:t>
-      </w:r>
-      <w:r>
-        <w:t>rking with only 8000 odd colors</w:t>
-      </w:r>
-      <w:r>
-        <w:t xml:space="preserve">, to make sure to choose the right corrected </w:t>
-      </w:r>
-      <w:proofErr w:type="gramStart"/>
-      <w:r>
-        <w:t>color ,</w:t>
-      </w:r>
-      <w:proofErr w:type="gramEnd"/>
-      <w:r>
-        <w:t xml:space="preserve"> we make use of the bin predication which was proven to be accurate to choose a color. Such that the color chosen will produce best possible result on blending with the background.</w:t>
+        <w:t xml:space="preserve">prediction and the </w:t>
+      </w:r>
+      <w:r>
+        <w:t xml:space="preserve">display color </w:t>
+      </w:r>
+      <w:r>
+        <w:t>(</w:t>
+      </w:r>
+      <w:r>
+        <w:t xml:space="preserve">distance in </w:t>
+      </w:r>
+      <w:proofErr w:type="spellStart"/>
+      <w:r>
+        <w:rPr>
+          <w:i/>
+        </w:rPr>
+        <w:t>tmp_accuracy</w:t>
+      </w:r>
+      <w:proofErr w:type="spellEnd"/>
+      <w:r>
+        <w:t>). The system selects the display color with the highest accuracy</w:t>
+      </w:r>
+      <w:r>
+        <w:t xml:space="preserve"> </w:t>
+      </w:r>
+      <w:r>
+        <w:t>(</w:t>
+      </w:r>
+      <w:proofErr w:type="spellStart"/>
+      <w:r>
+        <w:rPr>
+          <w:i/>
+        </w:rPr>
+        <w:t>color_to_show</w:t>
+      </w:r>
+      <w:proofErr w:type="spellEnd"/>
+      <w:r>
+        <w:t>)</w:t>
+      </w:r>
+      <w:r>
+        <w:t xml:space="preserve"> </w:t>
+      </w:r>
+      <w:r>
+        <w:t xml:space="preserve">and </w:t>
+      </w:r>
+      <w:r>
+        <w:t xml:space="preserve">converts it to the binned corresponding </w:t>
+      </w:r>
+      <w:proofErr w:type="spellStart"/>
+      <w:r>
+        <w:t>bined</w:t>
+      </w:r>
+      <w:proofErr w:type="spellEnd"/>
+      <w:r>
+        <w:t xml:space="preserve"> color that </w:t>
+      </w:r>
+      <w:proofErr w:type="spellStart"/>
+      <w:r>
+        <w:t>prduces</w:t>
+      </w:r>
+      <w:proofErr w:type="spellEnd"/>
+      <w:r>
+        <w:t xml:space="preserve"> it via a reverse lookup on the display profile </w:t>
+      </w:r>
+      <w:r>
+        <w:t>(</w:t>
+      </w:r>
+      <w:proofErr w:type="spellStart"/>
+      <w:r>
+        <w:rPr>
+          <w:i/>
+        </w:rPr>
+        <w:t>corrected_color</w:t>
+      </w:r>
+      <w:proofErr w:type="spellEnd"/>
+      <w:r>
+        <w:t xml:space="preserve">). </w:t>
       </w:r>
     </w:p>
     <w:p>
@@ -7039,6 +7325,12 @@
         <w:pStyle w:val="Text"/>
         <w:ind w:firstLine="0"/>
       </w:pPr>
+      <w:r>
+        <w:t xml:space="preserve"> </w:t>
+      </w:r>
+      <w:r>
+        <w:br/>
+      </w:r>
     </w:p>
     <w:p>
       <w:pPr>
@@ -7118,13 +7410,8 @@
         <w:ind w:firstLine="0"/>
       </w:pPr>
       <w:r>
-        <w:rPr>
-          <w:noProof/>
-        </w:rPr>
-      </w:r>
-      <w:r>
         <w:pict>
-          <v:shape id="_x0000_s1055" type="#_x0000_t202" style="width:239.8pt;height:137.15pt;visibility:visible;mso-left-percent:-10001;mso-top-percent:-10001;mso-position-horizontal:absolute;mso-position-horizontal-relative:char;mso-position-vertical:absolute;mso-position-vertical-relative:line;mso-left-percent:-10001;mso-top-percent:-10001;v-text-anchor:top" o:gfxdata="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" fillcolor="#f2f2f2" strokecolor="#d9d9d9">
+          <v:shape id="_x0000_s1049" type="#_x0000_t202" style="width:239.8pt;height:141.85pt;visibility:visible;mso-left-percent:-10001;mso-top-percent:-10001;mso-position-horizontal:absolute;mso-position-horizontal-relative:char;mso-position-vertical:absolute;mso-position-vertical-relative:line;mso-left-percent:-10001;mso-top-percent:-10001;v-text-anchor:top" o:gfxdata="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" fillcolor="#f2f2f2" strokecolor="#d9d9d9">
             <v:textbox>
               <w:txbxContent>
                 <w:p>
@@ -7269,13 +7556,7 @@
                   </w:r>
                   <w:proofErr w:type="spellEnd"/>
                   <w:r>
-                    <w:t>(</w:t>
-                  </w:r>
-                  <w:r>
-                    <w:t>color</w:t>
-                  </w:r>
-                  <w:r>
-                    <w:t>, background)</w:t>
+                    <w:t>(color, background)</w:t>
                   </w:r>
                 </w:p>
                 <w:p>
@@ -7293,10 +7574,7 @@
                   </w:r>
                   <w:proofErr w:type="gramStart"/>
                   <w:r>
-                    <w:t>distance</w:t>
-                  </w:r>
-                  <w:r>
-                    <w:t>(</w:t>
+                    <w:t>distance(</w:t>
                   </w:r>
                   <w:proofErr w:type="gramEnd"/>
                   <w:r>
@@ -7373,6 +7651,40 @@
                   <w:pPr>
                     <w:pStyle w:val="Text"/>
                   </w:pPr>
+                  <w:proofErr w:type="spellStart"/>
+                  <w:r>
+                    <w:t>corrected_color</w:t>
+                  </w:r>
+                  <w:proofErr w:type="spellEnd"/>
+                  <w:r>
+                    <w:t xml:space="preserve"> = </w:t>
+                  </w:r>
+                  <w:proofErr w:type="spellStart"/>
+                  <w:proofErr w:type="gramStart"/>
+                  <w:r>
+                    <w:t>reverseLookup</w:t>
+                  </w:r>
+                  <w:proofErr w:type="spellEnd"/>
+                  <w:r>
+                    <w:t>(</w:t>
+                  </w:r>
+                  <w:proofErr w:type="gramEnd"/>
+                  <w:r>
+                    <w:t xml:space="preserve">display, </w:t>
+                  </w:r>
+                  <w:proofErr w:type="spellStart"/>
+                  <w:r>
+                    <w:t>color_to_show</w:t>
+                  </w:r>
+                  <w:proofErr w:type="spellEnd"/>
+                  <w:r>
+                    <w:t>)</w:t>
+                  </w:r>
+                </w:p>
+                <w:p>
+                  <w:pPr>
+                    <w:pStyle w:val="Text"/>
+                  </w:pPr>
                   <w:proofErr w:type="gramStart"/>
                   <w:r>
                     <w:rPr>
@@ -7386,7 +7698,7 @@
                   </w:r>
                   <w:proofErr w:type="spellStart"/>
                   <w:r>
-                    <w:t>color_to_show</w:t>
+                    <w:t>corrected_color</w:t>
                   </w:r>
                   <w:proofErr w:type="spellEnd"/>
                 </w:p>
@@ -7405,16 +7717,7 @@
                   </w:r>
                   <w:proofErr w:type="gramEnd"/>
                   <w:r>
-                    <w:t xml:space="preserve"> Binned-Profile</w:t>
-                  </w:r>
-                  <w:r>
-                    <w:t xml:space="preserve"> </w:t>
-                  </w:r>
-                  <w:r>
-                    <w:t xml:space="preserve">color preservation </w:t>
-                  </w:r>
-                  <w:r>
-                    <w:t>algorithm</w:t>
+                    <w:t xml:space="preserve"> Binned-Profile color preservation algorithm</w:t>
                   </w:r>
                 </w:p>
               </w:txbxContent>
@@ -7435,6 +7738,26 @@
     </w:p>
     <w:p>
       <w:pPr>
+        <w:pStyle w:val="Text"/>
+        <w:ind w:firstLine="0"/>
+      </w:pPr>
+      <w:r>
+        <w:t>We evaluated this algorithm using the p3700, p2200 and T-OLED see-through displays</w:t>
+      </w:r>
+      <w:r>
+        <w:t xml:space="preserve"> for the 23 </w:t>
+      </w:r>
+      <w:proofErr w:type="spellStart"/>
+      <w:r>
+        <w:t>ColorCheck</w:t>
+      </w:r>
+      <w:proofErr w:type="spellEnd"/>
+      <w:r>
+        <w:t xml:space="preserve"> background and with the background as measured behind the display. </w:t>
+      </w:r>
+    </w:p>
+    <w:p>
+      <w:pPr>
         <w:pStyle w:val="Heading2"/>
       </w:pPr>
       <w:r>
@@ -7443,10 +7766,18 @@
     </w:p>
     <w:p>
       <w:pPr>
-        <w:rPr>
-          <w:lang w:val="en-US"/>
-        </w:rPr>
-      </w:pPr>
+        <w:pStyle w:val="Text"/>
+      </w:pPr>
+      <w:r>
+        <w:t>Show the bar graph showing the accuracy of the correction for each display.</w:t>
+      </w:r>
+    </w:p>
+    <w:p>
+      <w:pPr>
+        <w:pStyle w:val="Text"/>
+      </w:pPr>
+      <w:bookmarkStart w:id="11" w:name="_GoBack"/>
+      <w:bookmarkEnd w:id="11"/>
     </w:p>
     <w:p>
       <w:pPr>
@@ -7461,13 +7792,81 @@
         <w:pStyle w:val="Text"/>
       </w:pPr>
       <w:r>
+        <w:t xml:space="preserve">Our Aim in this work was to look into the factors that are influencing color blending and to preserve the digital colors being influenced by the background. On arriving at algorithm that can preserve color under almost ideal situations, we have shown degree to which colors can be preserved under varying background conditions. In this section we would like to discuss the impact of our findings with focus on wider adaptation of see-through displays to view legible contents. </w:t>
+      </w:r>
+    </w:p>
+    <w:p>
+      <w:pPr>
+        <w:pStyle w:val="Text"/>
+      </w:pPr>
+      <w:r>
+        <w:t>One of major influencing factor which was very evident based on the compensation data was the role of intensity (L value) of the colors.   As shown in the figure 8, most colors which are preserved well irrespective of the background or the display where the colors in hue neutral high intensity region (color near white) in LAB space. Another major factor was the intensity of the background colors. In the figure 8 the compensation on s800’s OLED screen was better than p2200 and p3700. The background when passing through the s800 display lost almost half its original intensity. This chance in L value is shown in figure 9, it is to be noted that the in all cases the change in background’s hue was found to be very minimal, however the change in intensity was found to be significant.</w:t>
+      </w:r>
+    </w:p>
+    <w:p>
+      <w:pPr>
+        <w:pStyle w:val="Text"/>
+      </w:pPr>
+      <w:r>
+        <w:t xml:space="preserve">With recent development in augmented reality hardware see-through displays in being used for every day actives like GPS navigation [], social networking [], </w:t>
+      </w:r>
+      <w:proofErr w:type="gramStart"/>
+      <w:r>
+        <w:t>Museum[</w:t>
+      </w:r>
+      <w:proofErr w:type="gramEnd"/>
+      <w:r>
+        <w:t xml:space="preserve">]. In all these scenarios the user interface requires color constancy for the content to be legible and readable. Based on our results it becomes clear preserving color in see-though display is dependent on various factors. Even on taking factors such as display distortion and background distortion into consideration it still can be impossible to correct all the colors. There are various reason for </w:t>
+      </w:r>
+      <w:proofErr w:type="gramStart"/>
+      <w:r>
+        <w:t>this  We</w:t>
+      </w:r>
+      <w:proofErr w:type="gramEnd"/>
+      <w:r>
+        <w:t xml:space="preserve"> envision that content design for see-though display needs to be designed based on themes. For example as shown in the figure 8, most colors which are preserved well irrespective of the background are in the so called hue neutral </w:t>
+      </w:r>
+      <w:r>
+        <w:lastRenderedPageBreak/>
+        <w:t xml:space="preserve">colors or the color near white </w:t>
+      </w:r>
+      <w:proofErr w:type="gramStart"/>
+      <w:r>
+        <w:t>in  LAB</w:t>
+      </w:r>
+      <w:proofErr w:type="gramEnd"/>
+      <w:r>
+        <w:t xml:space="preserve"> space.  The data from the compensation indicates that</w:t>
+      </w:r>
+    </w:p>
+    <w:p>
+      <w:pPr>
+        <w:pStyle w:val="Text"/>
+      </w:pPr>
+    </w:p>
+    <w:p>
+      <w:pPr>
+        <w:pStyle w:val="Text"/>
+      </w:pPr>
+      <w:r>
+        <w:t>-------------------</w:t>
+      </w:r>
+    </w:p>
+    <w:p>
+      <w:pPr>
+        <w:pStyle w:val="Text"/>
+      </w:pPr>
+    </w:p>
+    <w:p>
+      <w:pPr>
+        <w:pStyle w:val="Text"/>
+      </w:pPr>
+      <w:r>
         <w:t>Colors that can be corrected regardless of the background</w:t>
       </w:r>
-    </w:p>
-    <w:p>
-      <w:pPr>
-        <w:pStyle w:val="Text"/>
-      </w:pPr>
+      <w:r>
+        <w:t xml:space="preserve"> - </w:t>
+      </w:r>
       <w:r>
         <w:t>Camera-based color correction</w:t>
       </w:r>
@@ -7719,7 +8118,6 @@
       <w:bookmarkStart w:id="16" w:name="_Ref352948081"/>
       <w:proofErr w:type="spellStart"/>
       <w:r>
-        <w:lastRenderedPageBreak/>
         <w:t>Bimber</w:t>
       </w:r>
       <w:proofErr w:type="spellEnd"/>
@@ -8078,6 +8476,7 @@
       <w:bookmarkStart w:id="24" w:name="_Ref354331292"/>
       <w:proofErr w:type="spellStart"/>
       <w:r>
+        <w:lastRenderedPageBreak/>
         <w:t>Heer</w:t>
       </w:r>
       <w:proofErr w:type="spellEnd"/>
@@ -8714,11 +9113,7 @@
       </w:r>
       <w:proofErr w:type="spellEnd"/>
       <w:r>
-        <w:t xml:space="preserve">, S. E., Holm, J. M., &amp; Finlayson, G. D. (2000, December). Chromatic adaptation performance of different RGB sensors. In </w:t>
-      </w:r>
-      <w:r>
-        <w:lastRenderedPageBreak/>
-        <w:t>Photonics West 2001-Electronic Imaging (pp. 172-183). International Society for Optics and Photonics.</w:t>
+        <w:t>, S. E., Holm, J. M., &amp; Finlayson, G. D. (2000, December). Chromatic adaptation performance of different RGB sensors. In Photonics West 2001-Electronic Imaging (pp. 172-183). International Society for Optics and Photonics.</w:t>
       </w:r>
       <w:bookmarkEnd w:id="37"/>
     </w:p>
@@ -8967,7 +9362,7 @@
           <w:rPr>
             <w:noProof/>
           </w:rPr>
-          <w:t>6</w:t>
+          <w:t>7</w:t>
         </w:r>
         <w:r>
           <w:rPr>
@@ -10274,7 +10669,7 @@
   <w:style w:type="paragraph" w:default="1" w:styleId="Normal">
     <w:name w:val="Normal"/>
     <w:qFormat/>
-    <w:rsid w:val="00743541"/>
+    <w:rsid w:val="00CB554B"/>
     <w:pPr>
       <w:spacing w:after="200" w:line="276" w:lineRule="auto"/>
     </w:pPr>
@@ -10495,7 +10890,7 @@
     <w:uiPriority w:val="1"/>
     <w:semiHidden/>
     <w:unhideWhenUsed/>
-    <w:rsid w:val="00743541"/>
+    <w:rsid w:val="00CB554B"/>
   </w:style>
   <w:style w:type="table" w:default="1" w:styleId="TableNormal">
     <w:name w:val="Normal Table"/>
@@ -10517,7 +10912,7 @@
     <w:uiPriority w:val="99"/>
     <w:semiHidden/>
     <w:unhideWhenUsed/>
-    <w:rsid w:val="00743541"/>
+    <w:rsid w:val="00CB554B"/>
   </w:style>
   <w:style w:type="paragraph" w:styleId="Title">
     <w:name w:val="Title"/>
@@ -11496,7 +11891,7 @@
 </file>
 
 <file path=customXml/itemProps1.xml><?xml version="1.0" encoding="utf-8"?>
-<ds:datastoreItem xmlns:ds="http://schemas.openxmlformats.org/officeDocument/2006/customXml" ds:itemID="{A362F0EE-B35E-4F0A-872F-3523F6E2DAD1}">
+<ds:datastoreItem xmlns:ds="http://schemas.openxmlformats.org/officeDocument/2006/customXml" ds:itemID="{3F3FA39A-9E96-4C75-B92B-C5F3FF3CE81A}">
   <ds:schemaRefs>
     <ds:schemaRef ds:uri="http://schemas.openxmlformats.org/officeDocument/2006/bibliography"/>
   </ds:schemaRefs>

</xml_diff>